<commit_message>
lab 7 testing sheet and baseline code
</commit_message>
<xml_diff>
--- a/Labs/Lab7-WebAPI/Lab7-TestingDoc-Grading-Sheet.docx
+++ b/Labs/Lab7-WebAPI/Lab7-TestingDoc-Grading-Sheet.docx
@@ -77,8 +77,6 @@
         </w:rPr>
         <w:t xml:space="preserve"> </w:t>
       </w:r>
-      <w:bookmarkStart w:id="0" w:name="_GoBack"/>
-      <w:bookmarkEnd w:id="0"/>
       <w:r>
         <w:rPr>
           <w:b/>
@@ -535,7 +533,7 @@
       <w:tr>
         <w:trPr>
           <w:cnfStyle w:val="000000100000" w:firstRow="0" w:lastRow="0" w:firstColumn="0" w:lastColumn="0" w:oddVBand="0" w:evenVBand="0" w:oddHBand="1" w:evenHBand="0" w:firstRowFirstColumn="0" w:firstRowLastColumn="0" w:lastRowFirstColumn="0" w:lastRowLastColumn="0"/>
-          <w:trHeight w:val="303"/>
+          <w:trHeight w:val="305"/>
         </w:trPr>
         <w:tc>
           <w:tcPr>
@@ -544,14 +542,13 @@
           </w:tcPr>
           <w:p>
             <w:pPr>
-              <w:widowControl w:val="0"/>
-              <w:autoSpaceDE w:val="0"/>
-              <w:autoSpaceDN w:val="0"/>
-              <w:adjustRightInd w:val="0"/>
-              <w:rPr>
-                <w:rFonts w:ascii="Times New Roman" w:hAnsi="Times New Roman" w:cs="Times New Roman"/>
-                <w:sz w:val="20"/>
-                <w:szCs w:val="20"/>
+              <w:pStyle w:val="NoSpacing"/>
+              <w:rPr>
+                <w:b w:val="0"/>
+                <w:bCs w:val="0"/>
+                <w:color w:val="auto"/>
+                <w:sz w:val="24"/>
+                <w:szCs w:val="24"/>
               </w:rPr>
             </w:pPr>
             <w:r>
@@ -560,32 +557,814 @@
                 <w:sz w:val="20"/>
                 <w:szCs w:val="20"/>
               </w:rPr>
-              <w:t xml:space="preserve">Part A - Extend the Banking App to asynchronously read/write data from the </w:t>
-            </w:r>
-            <w:proofErr w:type="spellStart"/>
-            <w:r>
-              <w:rPr>
-                <w:rFonts w:ascii="Times New Roman" w:hAnsi="Times New Roman" w:cs="Times New Roman"/>
-                <w:sz w:val="20"/>
-                <w:szCs w:val="20"/>
-              </w:rPr>
-              <w:t>accounts.json</w:t>
-            </w:r>
-            <w:proofErr w:type="spellEnd"/>
-            <w:r>
-              <w:rPr>
-                <w:rFonts w:ascii="Times New Roman" w:hAnsi="Times New Roman" w:cs="Times New Roman"/>
-                <w:sz w:val="20"/>
-                <w:szCs w:val="20"/>
-              </w:rPr>
-              <w:t xml:space="preserve"> file and make the App functionality accessible via Web API</w:t>
+              <w:t>Part B - Make the Book Store App functionality accessible via Web API.</w:t>
             </w:r>
           </w:p>
         </w:tc>
         <w:tc>
           <w:tcPr>
             <w:tcW w:w="720" w:type="dxa"/>
-            <w:vMerge w:val="restart"/>
+          </w:tcPr>
+          <w:p>
+            <w:pPr>
+              <w:pStyle w:val="NoSpacing"/>
+              <w:jc w:val="center"/>
+              <w:cnfStyle w:val="000000100000" w:firstRow="0" w:lastRow="0" w:firstColumn="0" w:lastColumn="0" w:oddVBand="0" w:evenVBand="0" w:oddHBand="1" w:evenHBand="0" w:firstRowFirstColumn="0" w:firstRowLastColumn="0" w:lastRowFirstColumn="0" w:lastRowLastColumn="0"/>
+              <w:rPr>
+                <w:color w:val="auto"/>
+                <w:sz w:val="24"/>
+                <w:szCs w:val="24"/>
+              </w:rPr>
+            </w:pPr>
+            <w:r>
+              <w:rPr>
+                <w:color w:val="auto"/>
+                <w:sz w:val="24"/>
+                <w:szCs w:val="24"/>
+              </w:rPr>
+              <w:t>70</w:t>
+            </w:r>
+          </w:p>
+        </w:tc>
+        <w:tc>
+          <w:tcPr>
+            <w:tcW w:w="1620" w:type="dxa"/>
+          </w:tcPr>
+          <w:p>
+            <w:pPr>
+              <w:spacing w:line="259" w:lineRule="auto"/>
+              <w:ind w:left="2"/>
+              <w:cnfStyle w:val="000000100000" w:firstRow="0" w:lastRow="0" w:firstColumn="0" w:lastColumn="0" w:oddVBand="0" w:evenVBand="0" w:oddHBand="1" w:evenHBand="0" w:firstRowFirstColumn="0" w:firstRowLastColumn="0" w:lastRowFirstColumn="0" w:lastRowLastColumn="0"/>
+              <w:rPr>
+                <w:sz w:val="24"/>
+                <w:szCs w:val="24"/>
+              </w:rPr>
+            </w:pPr>
+          </w:p>
+        </w:tc>
+        <w:tc>
+          <w:tcPr>
+            <w:tcW w:w="2756" w:type="dxa"/>
+          </w:tcPr>
+          <w:p>
+            <w:pPr>
+              <w:spacing w:line="259" w:lineRule="auto"/>
+              <w:ind w:left="2"/>
+              <w:cnfStyle w:val="000000100000" w:firstRow="0" w:lastRow="0" w:firstColumn="0" w:lastColumn="0" w:oddVBand="0" w:evenVBand="0" w:oddHBand="1" w:evenHBand="0" w:firstRowFirstColumn="0" w:firstRowLastColumn="0" w:lastRowFirstColumn="0" w:lastRowLastColumn="0"/>
+              <w:rPr>
+                <w:color w:val="auto"/>
+                <w:sz w:val="24"/>
+                <w:szCs w:val="24"/>
+              </w:rPr>
+            </w:pPr>
+            <w:r>
+              <w:rPr>
+                <w:color w:val="auto"/>
+                <w:sz w:val="24"/>
+                <w:szCs w:val="24"/>
+              </w:rPr>
+              <w:t xml:space="preserve"> </w:t>
+            </w:r>
+          </w:p>
+        </w:tc>
+        <w:tc>
+          <w:tcPr>
+            <w:tcW w:w="1046" w:type="dxa"/>
+          </w:tcPr>
+          <w:p>
+            <w:pPr>
+              <w:spacing w:line="259" w:lineRule="auto"/>
+              <w:ind w:left="2"/>
+              <w:jc w:val="center"/>
+              <w:cnfStyle w:val="000000100000" w:firstRow="0" w:lastRow="0" w:firstColumn="0" w:lastColumn="0" w:oddVBand="0" w:evenVBand="0" w:oddHBand="1" w:evenHBand="0" w:firstRowFirstColumn="0" w:firstRowLastColumn="0" w:lastRowFirstColumn="0" w:lastRowLastColumn="0"/>
+              <w:rPr>
+                <w:color w:val="auto"/>
+                <w:sz w:val="24"/>
+                <w:szCs w:val="24"/>
+              </w:rPr>
+            </w:pPr>
+          </w:p>
+        </w:tc>
+      </w:tr>
+      <w:tr>
+        <w:trPr>
+          <w:trHeight w:val="368"/>
+        </w:trPr>
+        <w:tc>
+          <w:tcPr>
+            <w:tcW w:w="4585" w:type="dxa"/>
+          </w:tcPr>
+          <w:p>
+            <w:pPr>
+              <w:pStyle w:val="ListParagraph"/>
+              <w:widowControl w:val="0"/>
+              <w:numPr>
+                <w:ilvl w:val="0"/>
+                <w:numId w:val="15"/>
+              </w:numPr>
+              <w:autoSpaceDE w:val="0"/>
+              <w:autoSpaceDN w:val="0"/>
+              <w:adjustRightInd w:val="0"/>
+              <w:cnfStyle w:val="001000000000" w:firstRow="0" w:lastRow="0" w:firstColumn="1" w:lastColumn="0" w:oddVBand="0" w:evenVBand="0" w:oddHBand="0" w:evenHBand="0" w:firstRowFirstColumn="0" w:firstRowLastColumn="0" w:lastRowFirstColumn="0" w:lastRowLastColumn="0"/>
+              <w:rPr>
+                <w:rFonts w:ascii="Times New Roman" w:hAnsi="Times New Roman" w:cs="Times New Roman"/>
+                <w:sz w:val="20"/>
+                <w:szCs w:val="20"/>
+              </w:rPr>
+            </w:pPr>
+            <w:r>
+              <w:rPr>
+                <w:rFonts w:ascii="Times New Roman" w:hAnsi="Times New Roman" w:cs="Times New Roman"/>
+                <w:sz w:val="20"/>
+                <w:szCs w:val="20"/>
+              </w:rPr>
+              <w:t>Get</w:t>
+            </w:r>
+            <w:r>
+              <w:rPr>
+                <w:rFonts w:ascii="Times New Roman" w:hAnsi="Times New Roman" w:cs="Times New Roman"/>
+                <w:sz w:val="20"/>
+                <w:szCs w:val="20"/>
+              </w:rPr>
+              <w:t xml:space="preserve"> </w:t>
+            </w:r>
+            <w:proofErr w:type="spellStart"/>
+            <w:r>
+              <w:rPr>
+                <w:rFonts w:ascii="Times New Roman" w:hAnsi="Times New Roman" w:cs="Times New Roman"/>
+                <w:sz w:val="20"/>
+                <w:szCs w:val="20"/>
+              </w:rPr>
+              <w:t>api</w:t>
+            </w:r>
+            <w:proofErr w:type="spellEnd"/>
+            <w:r>
+              <w:rPr>
+                <w:rFonts w:ascii="Times New Roman" w:hAnsi="Times New Roman" w:cs="Times New Roman"/>
+                <w:sz w:val="20"/>
+                <w:szCs w:val="20"/>
+              </w:rPr>
+              <w:t>/</w:t>
+            </w:r>
+            <w:proofErr w:type="spellStart"/>
+            <w:r>
+              <w:rPr>
+                <w:rFonts w:ascii="Times New Roman" w:hAnsi="Times New Roman" w:cs="Times New Roman"/>
+                <w:sz w:val="20"/>
+                <w:szCs w:val="20"/>
+              </w:rPr>
+              <w:t>books?name</w:t>
+            </w:r>
+            <w:proofErr w:type="spellEnd"/>
+            <w:r>
+              <w:rPr>
+                <w:rFonts w:ascii="Times New Roman" w:hAnsi="Times New Roman" w:cs="Times New Roman"/>
+                <w:sz w:val="20"/>
+                <w:szCs w:val="20"/>
+              </w:rPr>
+              <w:t>=</w:t>
+            </w:r>
+            <w:r>
+              <w:rPr>
+                <w:rFonts w:ascii="Times New Roman" w:hAnsi="Times New Roman" w:cs="Times New Roman"/>
+                <w:sz w:val="20"/>
+                <w:szCs w:val="20"/>
+              </w:rPr>
+              <w:t xml:space="preserve">    </w:t>
+            </w:r>
+          </w:p>
+          <w:p>
+            <w:pPr>
+              <w:pStyle w:val="ListParagraph"/>
+              <w:widowControl w:val="0"/>
+              <w:numPr>
+                <w:ilvl w:val="0"/>
+                <w:numId w:val="15"/>
+              </w:numPr>
+              <w:autoSpaceDE w:val="0"/>
+              <w:autoSpaceDN w:val="0"/>
+              <w:adjustRightInd w:val="0"/>
+              <w:cnfStyle w:val="001000000000" w:firstRow="0" w:lastRow="0" w:firstColumn="1" w:lastColumn="0" w:oddVBand="0" w:evenVBand="0" w:oddHBand="0" w:evenHBand="0" w:firstRowFirstColumn="0" w:firstRowLastColumn="0" w:lastRowFirstColumn="0" w:lastRowLastColumn="0"/>
+              <w:rPr>
+                <w:rFonts w:ascii="Times New Roman" w:hAnsi="Times New Roman" w:cs="Times New Roman"/>
+                <w:sz w:val="20"/>
+                <w:szCs w:val="20"/>
+              </w:rPr>
+            </w:pPr>
+            <w:r>
+              <w:rPr>
+                <w:rFonts w:ascii="Times New Roman" w:hAnsi="Times New Roman" w:cs="Times New Roman"/>
+                <w:sz w:val="20"/>
+                <w:szCs w:val="20"/>
+              </w:rPr>
+              <w:t>Get</w:t>
+            </w:r>
+            <w:r>
+              <w:rPr>
+                <w:rFonts w:ascii="Times New Roman" w:hAnsi="Times New Roman" w:cs="Times New Roman"/>
+                <w:sz w:val="20"/>
+                <w:szCs w:val="20"/>
+              </w:rPr>
+              <w:t xml:space="preserve"> </w:t>
+            </w:r>
+            <w:r>
+              <w:rPr>
+                <w:rFonts w:ascii="Times New Roman" w:hAnsi="Times New Roman" w:cs="Times New Roman"/>
+                <w:sz w:val="20"/>
+                <w:szCs w:val="20"/>
+              </w:rPr>
+              <w:t>/</w:t>
+            </w:r>
+            <w:proofErr w:type="spellStart"/>
+            <w:r>
+              <w:rPr>
+                <w:rFonts w:ascii="Times New Roman" w:hAnsi="Times New Roman" w:cs="Times New Roman"/>
+                <w:sz w:val="20"/>
+                <w:szCs w:val="20"/>
+              </w:rPr>
+              <w:t>api</w:t>
+            </w:r>
+            <w:proofErr w:type="spellEnd"/>
+            <w:r>
+              <w:rPr>
+                <w:rFonts w:ascii="Times New Roman" w:hAnsi="Times New Roman" w:cs="Times New Roman"/>
+                <w:sz w:val="20"/>
+                <w:szCs w:val="20"/>
+              </w:rPr>
+              <w:t>/</w:t>
+            </w:r>
+            <w:proofErr w:type="spellStart"/>
+            <w:r>
+              <w:rPr>
+                <w:rFonts w:ascii="Times New Roman" w:hAnsi="Times New Roman" w:cs="Times New Roman"/>
+                <w:sz w:val="20"/>
+                <w:szCs w:val="20"/>
+              </w:rPr>
+              <w:t>books?pageCount</w:t>
+            </w:r>
+            <w:proofErr w:type="spellEnd"/>
+            <w:r>
+              <w:rPr>
+                <w:rFonts w:ascii="Times New Roman" w:hAnsi="Times New Roman" w:cs="Times New Roman"/>
+                <w:sz w:val="20"/>
+                <w:szCs w:val="20"/>
+              </w:rPr>
+              <w:t>=</w:t>
+            </w:r>
+          </w:p>
+          <w:p>
+            <w:pPr>
+              <w:pStyle w:val="ListParagraph"/>
+              <w:widowControl w:val="0"/>
+              <w:numPr>
+                <w:ilvl w:val="0"/>
+                <w:numId w:val="15"/>
+              </w:numPr>
+              <w:autoSpaceDE w:val="0"/>
+              <w:autoSpaceDN w:val="0"/>
+              <w:adjustRightInd w:val="0"/>
+              <w:cnfStyle w:val="001000000000" w:firstRow="0" w:lastRow="0" w:firstColumn="1" w:lastColumn="0" w:oddVBand="0" w:evenVBand="0" w:oddHBand="0" w:evenHBand="0" w:firstRowFirstColumn="0" w:firstRowLastColumn="0" w:lastRowFirstColumn="0" w:lastRowLastColumn="0"/>
+              <w:rPr>
+                <w:rFonts w:ascii="Times New Roman" w:hAnsi="Times New Roman" w:cs="Times New Roman"/>
+                <w:sz w:val="20"/>
+                <w:szCs w:val="20"/>
+              </w:rPr>
+            </w:pPr>
+            <w:r>
+              <w:rPr>
+                <w:rFonts w:ascii="Times New Roman" w:hAnsi="Times New Roman" w:cs="Times New Roman"/>
+                <w:sz w:val="20"/>
+                <w:szCs w:val="20"/>
+              </w:rPr>
+              <w:t>Get</w:t>
+            </w:r>
+            <w:r>
+              <w:rPr>
+                <w:rFonts w:ascii="Times New Roman" w:hAnsi="Times New Roman" w:cs="Times New Roman"/>
+                <w:sz w:val="20"/>
+                <w:szCs w:val="20"/>
+              </w:rPr>
+              <w:t xml:space="preserve"> </w:t>
+            </w:r>
+            <w:r>
+              <w:rPr>
+                <w:rFonts w:ascii="Times New Roman" w:hAnsi="Times New Roman" w:cs="Times New Roman"/>
+                <w:sz w:val="20"/>
+                <w:szCs w:val="20"/>
+              </w:rPr>
+              <w:t>/</w:t>
+            </w:r>
+            <w:proofErr w:type="spellStart"/>
+            <w:r>
+              <w:rPr>
+                <w:rFonts w:ascii="Times New Roman" w:hAnsi="Times New Roman" w:cs="Times New Roman"/>
+                <w:sz w:val="20"/>
+                <w:szCs w:val="20"/>
+              </w:rPr>
+              <w:t>api</w:t>
+            </w:r>
+            <w:proofErr w:type="spellEnd"/>
+            <w:r>
+              <w:rPr>
+                <w:rFonts w:ascii="Times New Roman" w:hAnsi="Times New Roman" w:cs="Times New Roman"/>
+                <w:sz w:val="20"/>
+                <w:szCs w:val="20"/>
+              </w:rPr>
+              <w:t>/</w:t>
+            </w:r>
+            <w:proofErr w:type="spellStart"/>
+            <w:r>
+              <w:rPr>
+                <w:rFonts w:ascii="Times New Roman" w:hAnsi="Times New Roman" w:cs="Times New Roman"/>
+                <w:sz w:val="20"/>
+                <w:szCs w:val="20"/>
+              </w:rPr>
+              <w:t>books?author</w:t>
+            </w:r>
+            <w:proofErr w:type="spellEnd"/>
+            <w:r>
+              <w:rPr>
+                <w:rFonts w:ascii="Times New Roman" w:hAnsi="Times New Roman" w:cs="Times New Roman"/>
+                <w:sz w:val="20"/>
+                <w:szCs w:val="20"/>
+              </w:rPr>
+              <w:t>=</w:t>
+            </w:r>
+          </w:p>
+          <w:p>
+            <w:pPr>
+              <w:pStyle w:val="ListParagraph"/>
+              <w:widowControl w:val="0"/>
+              <w:numPr>
+                <w:ilvl w:val="0"/>
+                <w:numId w:val="15"/>
+              </w:numPr>
+              <w:autoSpaceDE w:val="0"/>
+              <w:autoSpaceDN w:val="0"/>
+              <w:adjustRightInd w:val="0"/>
+              <w:cnfStyle w:val="001000000000" w:firstRow="0" w:lastRow="0" w:firstColumn="1" w:lastColumn="0" w:oddVBand="0" w:evenVBand="0" w:oddHBand="0" w:evenHBand="0" w:firstRowFirstColumn="0" w:firstRowLastColumn="0" w:lastRowFirstColumn="0" w:lastRowLastColumn="0"/>
+              <w:rPr>
+                <w:rFonts w:ascii="Times New Roman" w:hAnsi="Times New Roman" w:cs="Times New Roman"/>
+                <w:sz w:val="20"/>
+                <w:szCs w:val="20"/>
+              </w:rPr>
+            </w:pPr>
+            <w:r>
+              <w:rPr>
+                <w:rFonts w:ascii="Times New Roman" w:hAnsi="Times New Roman" w:cs="Times New Roman"/>
+                <w:sz w:val="20"/>
+                <w:szCs w:val="20"/>
+              </w:rPr>
+              <w:t>Get</w:t>
+            </w:r>
+            <w:r>
+              <w:rPr>
+                <w:rFonts w:ascii="Times New Roman" w:hAnsi="Times New Roman" w:cs="Times New Roman"/>
+                <w:sz w:val="20"/>
+                <w:szCs w:val="20"/>
+              </w:rPr>
+              <w:t xml:space="preserve"> </w:t>
+            </w:r>
+            <w:r>
+              <w:rPr>
+                <w:rFonts w:ascii="Times New Roman" w:hAnsi="Times New Roman" w:cs="Times New Roman"/>
+                <w:sz w:val="20"/>
+                <w:szCs w:val="20"/>
+              </w:rPr>
+              <w:t>/</w:t>
+            </w:r>
+            <w:proofErr w:type="spellStart"/>
+            <w:r>
+              <w:rPr>
+                <w:rFonts w:ascii="Times New Roman" w:hAnsi="Times New Roman" w:cs="Times New Roman"/>
+                <w:sz w:val="20"/>
+                <w:szCs w:val="20"/>
+              </w:rPr>
+              <w:t>api</w:t>
+            </w:r>
+            <w:proofErr w:type="spellEnd"/>
+            <w:r>
+              <w:rPr>
+                <w:rFonts w:ascii="Times New Roman" w:hAnsi="Times New Roman" w:cs="Times New Roman"/>
+                <w:sz w:val="20"/>
+                <w:szCs w:val="20"/>
+              </w:rPr>
+              <w:t>/</w:t>
+            </w:r>
+            <w:proofErr w:type="spellStart"/>
+            <w:r>
+              <w:rPr>
+                <w:rFonts w:ascii="Times New Roman" w:hAnsi="Times New Roman" w:cs="Times New Roman"/>
+                <w:sz w:val="20"/>
+                <w:szCs w:val="20"/>
+              </w:rPr>
+              <w:t>books?category</w:t>
+            </w:r>
+            <w:proofErr w:type="spellEnd"/>
+            <w:r>
+              <w:rPr>
+                <w:rFonts w:ascii="Times New Roman" w:hAnsi="Times New Roman" w:cs="Times New Roman"/>
+                <w:sz w:val="20"/>
+                <w:szCs w:val="20"/>
+              </w:rPr>
+              <w:t>=</w:t>
+            </w:r>
+          </w:p>
+          <w:p>
+            <w:pPr>
+              <w:pStyle w:val="ListParagraph"/>
+              <w:widowControl w:val="0"/>
+              <w:numPr>
+                <w:ilvl w:val="0"/>
+                <w:numId w:val="15"/>
+              </w:numPr>
+              <w:autoSpaceDE w:val="0"/>
+              <w:autoSpaceDN w:val="0"/>
+              <w:adjustRightInd w:val="0"/>
+              <w:cnfStyle w:val="001000000000" w:firstRow="0" w:lastRow="0" w:firstColumn="1" w:lastColumn="0" w:oddVBand="0" w:evenVBand="0" w:oddHBand="0" w:evenHBand="0" w:firstRowFirstColumn="0" w:firstRowLastColumn="0" w:lastRowFirstColumn="0" w:lastRowLastColumn="0"/>
+              <w:rPr>
+                <w:rFonts w:ascii="Times New Roman" w:hAnsi="Times New Roman" w:cs="Times New Roman"/>
+                <w:sz w:val="20"/>
+                <w:szCs w:val="20"/>
+              </w:rPr>
+            </w:pPr>
+            <w:r>
+              <w:rPr>
+                <w:rFonts w:ascii="Times New Roman" w:hAnsi="Times New Roman" w:cs="Times New Roman"/>
+                <w:sz w:val="20"/>
+                <w:szCs w:val="20"/>
+              </w:rPr>
+              <w:t>Get</w:t>
+            </w:r>
+            <w:r>
+              <w:rPr>
+                <w:rFonts w:ascii="Times New Roman" w:hAnsi="Times New Roman" w:cs="Times New Roman"/>
+                <w:sz w:val="20"/>
+                <w:szCs w:val="20"/>
+              </w:rPr>
+              <w:t xml:space="preserve"> </w:t>
+            </w:r>
+            <w:r>
+              <w:rPr>
+                <w:rFonts w:ascii="Times New Roman" w:hAnsi="Times New Roman" w:cs="Times New Roman"/>
+                <w:sz w:val="20"/>
+                <w:szCs w:val="20"/>
+              </w:rPr>
+              <w:t>/</w:t>
+            </w:r>
+            <w:proofErr w:type="spellStart"/>
+            <w:r>
+              <w:rPr>
+                <w:rFonts w:ascii="Times New Roman" w:hAnsi="Times New Roman" w:cs="Times New Roman"/>
+                <w:sz w:val="20"/>
+                <w:szCs w:val="20"/>
+              </w:rPr>
+              <w:t>api</w:t>
+            </w:r>
+            <w:proofErr w:type="spellEnd"/>
+            <w:r>
+              <w:rPr>
+                <w:rFonts w:ascii="Times New Roman" w:hAnsi="Times New Roman" w:cs="Times New Roman"/>
+                <w:sz w:val="20"/>
+                <w:szCs w:val="20"/>
+              </w:rPr>
+              <w:t>/books/summary</w:t>
+            </w:r>
+          </w:p>
+          <w:p>
+            <w:pPr>
+              <w:pStyle w:val="ListParagraph"/>
+              <w:widowControl w:val="0"/>
+              <w:numPr>
+                <w:ilvl w:val="0"/>
+                <w:numId w:val="15"/>
+              </w:numPr>
+              <w:autoSpaceDE w:val="0"/>
+              <w:autoSpaceDN w:val="0"/>
+              <w:adjustRightInd w:val="0"/>
+              <w:cnfStyle w:val="001000000000" w:firstRow="0" w:lastRow="0" w:firstColumn="1" w:lastColumn="0" w:oddVBand="0" w:evenVBand="0" w:oddHBand="0" w:evenHBand="0" w:firstRowFirstColumn="0" w:firstRowLastColumn="0" w:lastRowFirstColumn="0" w:lastRowLastColumn="0"/>
+              <w:rPr>
+                <w:rFonts w:ascii="Times New Roman" w:hAnsi="Times New Roman" w:cs="Times New Roman"/>
+                <w:sz w:val="20"/>
+                <w:szCs w:val="20"/>
+              </w:rPr>
+            </w:pPr>
+            <w:r>
+              <w:rPr>
+                <w:rFonts w:ascii="Times New Roman" w:hAnsi="Times New Roman" w:cs="Times New Roman"/>
+                <w:sz w:val="20"/>
+                <w:szCs w:val="20"/>
+              </w:rPr>
+              <w:t>Post</w:t>
+            </w:r>
+            <w:r>
+              <w:rPr>
+                <w:rFonts w:ascii="Times New Roman" w:hAnsi="Times New Roman" w:cs="Times New Roman"/>
+                <w:sz w:val="20"/>
+                <w:szCs w:val="20"/>
+              </w:rPr>
+              <w:t xml:space="preserve"> </w:t>
+            </w:r>
+            <w:r>
+              <w:rPr>
+                <w:rFonts w:ascii="Times New Roman" w:hAnsi="Times New Roman" w:cs="Times New Roman"/>
+                <w:sz w:val="20"/>
+                <w:szCs w:val="20"/>
+              </w:rPr>
+              <w:t>/</w:t>
+            </w:r>
+            <w:proofErr w:type="spellStart"/>
+            <w:r>
+              <w:rPr>
+                <w:rFonts w:ascii="Times New Roman" w:hAnsi="Times New Roman" w:cs="Times New Roman"/>
+                <w:sz w:val="20"/>
+                <w:szCs w:val="20"/>
+              </w:rPr>
+              <w:t>api</w:t>
+            </w:r>
+            <w:proofErr w:type="spellEnd"/>
+            <w:r>
+              <w:rPr>
+                <w:rFonts w:ascii="Times New Roman" w:hAnsi="Times New Roman" w:cs="Times New Roman"/>
+                <w:sz w:val="20"/>
+                <w:szCs w:val="20"/>
+              </w:rPr>
+              <w:t>/books/</w:t>
+            </w:r>
+          </w:p>
+          <w:p>
+            <w:pPr>
+              <w:pStyle w:val="ListParagraph"/>
+              <w:widowControl w:val="0"/>
+              <w:numPr>
+                <w:ilvl w:val="0"/>
+                <w:numId w:val="15"/>
+              </w:numPr>
+              <w:autoSpaceDE w:val="0"/>
+              <w:autoSpaceDN w:val="0"/>
+              <w:adjustRightInd w:val="0"/>
+              <w:cnfStyle w:val="001000000000" w:firstRow="0" w:lastRow="0" w:firstColumn="1" w:lastColumn="0" w:oddVBand="0" w:evenVBand="0" w:oddHBand="0" w:evenHBand="0" w:firstRowFirstColumn="0" w:firstRowLastColumn="0" w:lastRowFirstColumn="0" w:lastRowLastColumn="0"/>
+              <w:rPr>
+                <w:rFonts w:ascii="Times New Roman" w:hAnsi="Times New Roman" w:cs="Times New Roman"/>
+                <w:sz w:val="20"/>
+                <w:szCs w:val="20"/>
+              </w:rPr>
+            </w:pPr>
+            <w:r>
+              <w:rPr>
+                <w:rFonts w:ascii="Times New Roman" w:hAnsi="Times New Roman" w:cs="Times New Roman"/>
+                <w:sz w:val="20"/>
+                <w:szCs w:val="20"/>
+              </w:rPr>
+              <w:t>Put</w:t>
+            </w:r>
+            <w:r>
+              <w:rPr>
+                <w:rFonts w:ascii="Times New Roman" w:hAnsi="Times New Roman" w:cs="Times New Roman"/>
+                <w:sz w:val="20"/>
+                <w:szCs w:val="20"/>
+              </w:rPr>
+              <w:t xml:space="preserve"> </w:t>
+            </w:r>
+            <w:r>
+              <w:rPr>
+                <w:rFonts w:ascii="Times New Roman" w:hAnsi="Times New Roman" w:cs="Times New Roman"/>
+                <w:sz w:val="20"/>
+                <w:szCs w:val="20"/>
+              </w:rPr>
+              <w:t>/</w:t>
+            </w:r>
+            <w:proofErr w:type="spellStart"/>
+            <w:r>
+              <w:rPr>
+                <w:rFonts w:ascii="Times New Roman" w:hAnsi="Times New Roman" w:cs="Times New Roman"/>
+                <w:sz w:val="20"/>
+                <w:szCs w:val="20"/>
+              </w:rPr>
+              <w:t>api</w:t>
+            </w:r>
+            <w:proofErr w:type="spellEnd"/>
+            <w:r>
+              <w:rPr>
+                <w:rFonts w:ascii="Times New Roman" w:hAnsi="Times New Roman" w:cs="Times New Roman"/>
+                <w:sz w:val="20"/>
+                <w:szCs w:val="20"/>
+              </w:rPr>
+              <w:t>/books/:</w:t>
+            </w:r>
+            <w:proofErr w:type="spellStart"/>
+            <w:r>
+              <w:rPr>
+                <w:rFonts w:ascii="Times New Roman" w:hAnsi="Times New Roman" w:cs="Times New Roman"/>
+                <w:sz w:val="20"/>
+                <w:szCs w:val="20"/>
+              </w:rPr>
+              <w:t>isbn</w:t>
+            </w:r>
+            <w:proofErr w:type="spellEnd"/>
+          </w:p>
+          <w:p>
+            <w:pPr>
+              <w:pStyle w:val="ListParagraph"/>
+              <w:widowControl w:val="0"/>
+              <w:numPr>
+                <w:ilvl w:val="0"/>
+                <w:numId w:val="15"/>
+              </w:numPr>
+              <w:autoSpaceDE w:val="0"/>
+              <w:autoSpaceDN w:val="0"/>
+              <w:adjustRightInd w:val="0"/>
+              <w:cnfStyle w:val="001000000000" w:firstRow="0" w:lastRow="0" w:firstColumn="1" w:lastColumn="0" w:oddVBand="0" w:evenVBand="0" w:oddHBand="0" w:evenHBand="0" w:firstRowFirstColumn="0" w:firstRowLastColumn="0" w:lastRowFirstColumn="0" w:lastRowLastColumn="0"/>
+              <w:rPr>
+                <w:rFonts w:ascii="Times New Roman" w:hAnsi="Times New Roman" w:cs="Times New Roman"/>
+                <w:sz w:val="20"/>
+                <w:szCs w:val="20"/>
+              </w:rPr>
+            </w:pPr>
+            <w:r>
+              <w:rPr>
+                <w:rFonts w:ascii="Times New Roman" w:hAnsi="Times New Roman" w:cs="Times New Roman"/>
+                <w:sz w:val="20"/>
+                <w:szCs w:val="20"/>
+              </w:rPr>
+              <w:t>Delete</w:t>
+            </w:r>
+            <w:r>
+              <w:rPr>
+                <w:rFonts w:ascii="Times New Roman" w:hAnsi="Times New Roman" w:cs="Times New Roman"/>
+                <w:sz w:val="20"/>
+                <w:szCs w:val="20"/>
+              </w:rPr>
+              <w:t xml:space="preserve"> </w:t>
+            </w:r>
+            <w:r>
+              <w:rPr>
+                <w:rFonts w:ascii="Times New Roman" w:hAnsi="Times New Roman" w:cs="Times New Roman"/>
+                <w:sz w:val="20"/>
+                <w:szCs w:val="20"/>
+              </w:rPr>
+              <w:t>/</w:t>
+            </w:r>
+            <w:proofErr w:type="spellStart"/>
+            <w:r>
+              <w:rPr>
+                <w:rFonts w:ascii="Times New Roman" w:hAnsi="Times New Roman" w:cs="Times New Roman"/>
+                <w:sz w:val="20"/>
+                <w:szCs w:val="20"/>
+              </w:rPr>
+              <w:t>api</w:t>
+            </w:r>
+            <w:proofErr w:type="spellEnd"/>
+            <w:r>
+              <w:rPr>
+                <w:rFonts w:ascii="Times New Roman" w:hAnsi="Times New Roman" w:cs="Times New Roman"/>
+                <w:sz w:val="20"/>
+                <w:szCs w:val="20"/>
+              </w:rPr>
+              <w:t>/books/:</w:t>
+            </w:r>
+            <w:proofErr w:type="spellStart"/>
+            <w:r>
+              <w:rPr>
+                <w:rFonts w:ascii="Times New Roman" w:hAnsi="Times New Roman" w:cs="Times New Roman"/>
+                <w:sz w:val="20"/>
+                <w:szCs w:val="20"/>
+              </w:rPr>
+              <w:t>isbn</w:t>
+            </w:r>
+            <w:proofErr w:type="spellEnd"/>
+          </w:p>
+          <w:p>
+            <w:pPr>
+              <w:pStyle w:val="ListParagraph"/>
+              <w:widowControl w:val="0"/>
+              <w:autoSpaceDE w:val="0"/>
+              <w:autoSpaceDN w:val="0"/>
+              <w:adjustRightInd w:val="0"/>
+              <w:cnfStyle w:val="001000000000" w:firstRow="0" w:lastRow="0" w:firstColumn="1" w:lastColumn="0" w:oddVBand="0" w:evenVBand="0" w:oddHBand="0" w:evenHBand="0" w:firstRowFirstColumn="0" w:firstRowLastColumn="0" w:lastRowFirstColumn="0" w:lastRowLastColumn="0"/>
+              <w:rPr>
+                <w:rFonts w:ascii="Times New Roman" w:hAnsi="Times New Roman" w:cs="Times New Roman"/>
+                <w:sz w:val="20"/>
+                <w:szCs w:val="20"/>
+              </w:rPr>
+            </w:pPr>
+          </w:p>
+        </w:tc>
+        <w:tc>
+          <w:tcPr>
+            <w:tcW w:w="720" w:type="dxa"/>
+          </w:tcPr>
+          <w:p>
+            <w:pPr>
+              <w:pStyle w:val="NoSpacing"/>
+              <w:jc w:val="center"/>
+              <w:rPr>
+                <w:color w:val="auto"/>
+                <w:sz w:val="24"/>
+                <w:szCs w:val="24"/>
+              </w:rPr>
+            </w:pPr>
+            <w:bookmarkStart w:id="0" w:name="_GoBack"/>
+            <w:bookmarkEnd w:id="0"/>
+            <w:r>
+              <w:rPr>
+                <w:color w:val="auto"/>
+                <w:sz w:val="24"/>
+                <w:szCs w:val="24"/>
+              </w:rPr>
+              <w:t xml:space="preserve"> </w:t>
+            </w:r>
+          </w:p>
+        </w:tc>
+        <w:tc>
+          <w:tcPr>
+            <w:tcW w:w="1620" w:type="dxa"/>
+          </w:tcPr>
+          <w:p>
+            <w:pPr>
+              <w:spacing w:line="259" w:lineRule="auto"/>
+              <w:ind w:left="2"/>
+              <w:rPr>
+                <w:sz w:val="24"/>
+                <w:szCs w:val="24"/>
+              </w:rPr>
+            </w:pPr>
+          </w:p>
+        </w:tc>
+        <w:tc>
+          <w:tcPr>
+            <w:tcW w:w="2756" w:type="dxa"/>
+          </w:tcPr>
+          <w:p>
+            <w:pPr>
+              <w:spacing w:line="259" w:lineRule="auto"/>
+              <w:ind w:left="2"/>
+              <w:rPr>
+                <w:sz w:val="24"/>
+                <w:szCs w:val="24"/>
+              </w:rPr>
+            </w:pPr>
+          </w:p>
+        </w:tc>
+        <w:tc>
+          <w:tcPr>
+            <w:tcW w:w="1046" w:type="dxa"/>
+          </w:tcPr>
+          <w:p>
+            <w:pPr>
+              <w:spacing w:line="259" w:lineRule="auto"/>
+              <w:ind w:left="2"/>
+              <w:jc w:val="center"/>
+              <w:rPr>
+                <w:sz w:val="24"/>
+                <w:szCs w:val="24"/>
+              </w:rPr>
+            </w:pPr>
+          </w:p>
+        </w:tc>
+      </w:tr>
+      <w:tr>
+        <w:trPr>
+          <w:cnfStyle w:val="000000100000" w:firstRow="0" w:lastRow="0" w:firstColumn="0" w:lastColumn="0" w:oddVBand="0" w:evenVBand="0" w:oddHBand="1" w:evenHBand="0" w:firstRowFirstColumn="0" w:firstRowLastColumn="0" w:lastRowFirstColumn="0" w:lastRowLastColumn="0"/>
+          <w:trHeight w:val="368"/>
+        </w:trPr>
+        <w:tc>
+          <w:tcPr>
+            <w:cnfStyle w:val="001000000000" w:firstRow="0" w:lastRow="0" w:firstColumn="1" w:lastColumn="0" w:oddVBand="0" w:evenVBand="0" w:oddHBand="0" w:evenHBand="0" w:firstRowFirstColumn="0" w:firstRowLastColumn="0" w:lastRowFirstColumn="0" w:lastRowLastColumn="0"/>
+            <w:tcW w:w="4585" w:type="dxa"/>
+          </w:tcPr>
+          <w:p>
+            <w:pPr>
+              <w:pStyle w:val="Default"/>
+            </w:pPr>
+            <w:r>
+              <w:rPr>
+                <w:sz w:val="23"/>
+                <w:szCs w:val="23"/>
+              </w:rPr>
+              <w:t xml:space="preserve">Create a </w:t>
+            </w:r>
+            <w:r>
+              <w:rPr>
+                <w:b w:val="0"/>
+                <w:bCs w:val="0"/>
+                <w:sz w:val="23"/>
+                <w:szCs w:val="23"/>
+              </w:rPr>
+              <w:t xml:space="preserve">book-service.spec.js </w:t>
+            </w:r>
+            <w:r>
+              <w:rPr>
+                <w:sz w:val="23"/>
+                <w:szCs w:val="23"/>
+              </w:rPr>
+              <w:t xml:space="preserve">file. Test the Web API using chai-http. </w:t>
+            </w:r>
+          </w:p>
+        </w:tc>
+        <w:tc>
+          <w:tcPr>
+            <w:tcW w:w="720" w:type="dxa"/>
           </w:tcPr>
           <w:p>
             <w:pPr>
@@ -658,7 +1437,7 @@
       </w:tr>
       <w:tr>
         <w:trPr>
-          <w:trHeight w:val="1664"/>
+          <w:trHeight w:val="296"/>
         </w:trPr>
         <w:tc>
           <w:tcPr>
@@ -667,137 +1446,26 @@
           </w:tcPr>
           <w:p>
             <w:pPr>
-              <w:pStyle w:val="ListParagraph"/>
-              <w:widowControl w:val="0"/>
-              <w:numPr>
-                <w:ilvl w:val="0"/>
-                <w:numId w:val="13"/>
-              </w:numPr>
-              <w:autoSpaceDE w:val="0"/>
-              <w:autoSpaceDN w:val="0"/>
-              <w:adjustRightInd w:val="0"/>
-              <w:rPr>
-                <w:rFonts w:ascii="Times New Roman" w:hAnsi="Times New Roman" w:cs="Times New Roman"/>
-                <w:sz w:val="20"/>
-                <w:szCs w:val="20"/>
+              <w:pStyle w:val="NoSpacing"/>
+              <w:rPr>
+                <w:color w:val="auto"/>
+                <w:sz w:val="24"/>
+                <w:szCs w:val="24"/>
               </w:rPr>
             </w:pPr>
             <w:r>
               <w:rPr>
-                <w:rFonts w:ascii="Times New Roman" w:hAnsi="Times New Roman" w:cs="Times New Roman"/>
-                <w:sz w:val="20"/>
-                <w:szCs w:val="20"/>
-              </w:rPr>
-              <w:t>Get /api/accounts/ Returns all accounts</w:t>
-            </w:r>
-          </w:p>
-          <w:p>
-            <w:pPr>
-              <w:pStyle w:val="ListParagraph"/>
-              <w:widowControl w:val="0"/>
-              <w:numPr>
-                <w:ilvl w:val="0"/>
-                <w:numId w:val="13"/>
-              </w:numPr>
-              <w:autoSpaceDE w:val="0"/>
-              <w:autoSpaceDN w:val="0"/>
-              <w:adjustRightInd w:val="0"/>
-              <w:rPr>
-                <w:rFonts w:ascii="Times New Roman" w:hAnsi="Times New Roman" w:cs="Times New Roman"/>
-                <w:sz w:val="20"/>
-                <w:szCs w:val="20"/>
-              </w:rPr>
-            </w:pPr>
-            <w:r>
-              <w:rPr>
-                <w:rFonts w:ascii="Times New Roman" w:hAnsi="Times New Roman" w:cs="Times New Roman"/>
-                <w:sz w:val="20"/>
-                <w:szCs w:val="20"/>
-              </w:rPr>
-              <w:t>Get /api/accounts/:id Returns an account by id</w:t>
-            </w:r>
-          </w:p>
-          <w:p>
-            <w:pPr>
-              <w:pStyle w:val="ListParagraph"/>
-              <w:widowControl w:val="0"/>
-              <w:numPr>
-                <w:ilvl w:val="0"/>
-                <w:numId w:val="13"/>
-              </w:numPr>
-              <w:autoSpaceDE w:val="0"/>
-              <w:autoSpaceDN w:val="0"/>
-              <w:adjustRightInd w:val="0"/>
-              <w:rPr>
-                <w:rFonts w:ascii="Times New Roman" w:hAnsi="Times New Roman" w:cs="Times New Roman"/>
-                <w:sz w:val="20"/>
-                <w:szCs w:val="20"/>
-              </w:rPr>
-            </w:pPr>
-            <w:r>
-              <w:rPr>
-                <w:rFonts w:ascii="Times New Roman" w:hAnsi="Times New Roman" w:cs="Times New Roman"/>
-                <w:sz w:val="20"/>
-                <w:szCs w:val="20"/>
-              </w:rPr>
-              <w:t>Post /api/accounts Adds an account</w:t>
-            </w:r>
-          </w:p>
-          <w:p>
-            <w:pPr>
-              <w:pStyle w:val="ListParagraph"/>
-              <w:widowControl w:val="0"/>
-              <w:numPr>
-                <w:ilvl w:val="0"/>
-                <w:numId w:val="13"/>
-              </w:numPr>
-              <w:autoSpaceDE w:val="0"/>
-              <w:autoSpaceDN w:val="0"/>
-              <w:adjustRightInd w:val="0"/>
-              <w:rPr>
-                <w:rFonts w:ascii="Times New Roman" w:hAnsi="Times New Roman" w:cs="Times New Roman"/>
-                <w:sz w:val="20"/>
-                <w:szCs w:val="20"/>
-              </w:rPr>
-            </w:pPr>
-            <w:r>
-              <w:rPr>
-                <w:rFonts w:ascii="Times New Roman" w:hAnsi="Times New Roman" w:cs="Times New Roman"/>
-                <w:sz w:val="20"/>
-                <w:szCs w:val="20"/>
-              </w:rPr>
-              <w:t>Put /api/accounts/:id Updates an account</w:t>
-            </w:r>
-          </w:p>
-          <w:p>
-            <w:pPr>
-              <w:pStyle w:val="ListParagraph"/>
-              <w:numPr>
-                <w:ilvl w:val="0"/>
-                <w:numId w:val="13"/>
-              </w:numPr>
-              <w:jc w:val="both"/>
-              <w:rPr>
-                <w:rFonts w:ascii="Courier New" w:eastAsia="Times New Roman" w:hAnsi="Courier New" w:cs="Courier New"/>
-                <w:color w:val="4D4D4D"/>
-                <w:sz w:val="24"/>
-                <w:szCs w:val="24"/>
-              </w:rPr>
-            </w:pPr>
-            <w:r>
-              <w:rPr>
-                <w:rFonts w:ascii="Times New Roman" w:hAnsi="Times New Roman" w:cs="Times New Roman"/>
-                <w:sz w:val="20"/>
-                <w:szCs w:val="20"/>
-              </w:rPr>
-              <w:t>Delete /api/accounts/:id Deletes an account by id</w:t>
+                <w:color w:val="auto"/>
+                <w:sz w:val="24"/>
+                <w:szCs w:val="24"/>
+              </w:rPr>
+              <w:t>Total</w:t>
             </w:r>
           </w:p>
         </w:tc>
         <w:tc>
           <w:tcPr>
             <w:tcW w:w="720" w:type="dxa"/>
-            <w:vMerge/>
           </w:tcPr>
           <w:p>
             <w:pPr>
@@ -805,10 +1473,49 @@
               <w:jc w:val="center"/>
               <w:cnfStyle w:val="000000000000" w:firstRow="0" w:lastRow="0" w:firstColumn="0" w:lastColumn="0" w:oddVBand="0" w:evenVBand="0" w:oddHBand="0" w:evenHBand="0" w:firstRowFirstColumn="0" w:firstRowLastColumn="0" w:lastRowFirstColumn="0" w:lastRowLastColumn="0"/>
               <w:rPr>
+                <w:color w:val="auto"/>
                 <w:sz w:val="24"/>
                 <w:szCs w:val="24"/>
               </w:rPr>
             </w:pPr>
+            <w:r>
+              <w:rPr>
+                <w:sz w:val="24"/>
+                <w:szCs w:val="24"/>
+              </w:rPr>
+              <w:fldChar w:fldCharType="begin"/>
+            </w:r>
+            <w:r>
+              <w:rPr>
+                <w:color w:val="auto"/>
+                <w:sz w:val="24"/>
+                <w:szCs w:val="24"/>
+              </w:rPr>
+              <w:instrText xml:space="preserve"> =SUM(ABOVE) </w:instrText>
+            </w:r>
+            <w:r>
+              <w:rPr>
+                <w:sz w:val="24"/>
+                <w:szCs w:val="24"/>
+              </w:rPr>
+              <w:fldChar w:fldCharType="separate"/>
+            </w:r>
+            <w:r>
+              <w:rPr>
+                <w:noProof/>
+                <w:color w:val="auto"/>
+                <w:sz w:val="24"/>
+                <w:szCs w:val="24"/>
+              </w:rPr>
+              <w:t>100</w:t>
+            </w:r>
+            <w:r>
+              <w:rPr>
+                <w:sz w:val="24"/>
+                <w:szCs w:val="24"/>
+              </w:rPr>
+              <w:fldChar w:fldCharType="end"/>
+            </w:r>
           </w:p>
         </w:tc>
         <w:tc>
@@ -837,6 +1544,7 @@
               <w:ind w:left="2"/>
               <w:cnfStyle w:val="000000000000" w:firstRow="0" w:lastRow="0" w:firstColumn="0" w:lastColumn="0" w:oddVBand="0" w:evenVBand="0" w:oddHBand="0" w:evenHBand="0" w:firstRowFirstColumn="0" w:firstRowLastColumn="0" w:lastRowFirstColumn="0" w:lastRowLastColumn="0"/>
               <w:rPr>
+                <w:color w:val="auto"/>
                 <w:sz w:val="24"/>
                 <w:szCs w:val="24"/>
               </w:rPr>
@@ -854,6 +1562,7 @@
               <w:jc w:val="center"/>
               <w:cnfStyle w:val="000000000000" w:firstRow="0" w:lastRow="0" w:firstColumn="0" w:lastColumn="0" w:oddVBand="0" w:evenVBand="0" w:oddHBand="0" w:evenHBand="0" w:firstRowFirstColumn="0" w:firstRowLastColumn="0" w:lastRowFirstColumn="0" w:lastRowLastColumn="0"/>
               <w:rPr>
+                <w:color w:val="auto"/>
                 <w:sz w:val="24"/>
                 <w:szCs w:val="24"/>
               </w:rPr>
@@ -864,7 +1573,7 @@
       <w:tr>
         <w:trPr>
           <w:cnfStyle w:val="000000100000" w:firstRow="0" w:lastRow="0" w:firstColumn="0" w:lastColumn="0" w:oddVBand="0" w:evenVBand="0" w:oddHBand="1" w:evenHBand="0" w:firstRowFirstColumn="0" w:firstRowLastColumn="0" w:lastRowFirstColumn="0" w:lastRowLastColumn="0"/>
-          <w:trHeight w:val="305"/>
+          <w:trHeight w:val="530"/>
         </w:trPr>
         <w:tc>
           <w:tcPr>
@@ -875,59 +1584,12 @@
             <w:pPr>
               <w:pStyle w:val="NoSpacing"/>
               <w:rPr>
-                <w:rFonts w:ascii="Times New Roman" w:hAnsi="Times New Roman" w:cs="Times New Roman"/>
-                <w:sz w:val="20"/>
-                <w:szCs w:val="20"/>
+                <w:color w:val="auto"/>
+                <w:sz w:val="24"/>
+                <w:szCs w:val="24"/>
               </w:rPr>
             </w:pPr>
             <w:r>
-              <w:rPr>
-                <w:rFonts w:ascii="Times New Roman" w:hAnsi="Times New Roman" w:cs="Times New Roman"/>
-                <w:sz w:val="20"/>
-                <w:szCs w:val="20"/>
-              </w:rPr>
-              <w:t>Part B - Extend the GPA Calculator to asynchronously read/write data</w:t>
-            </w:r>
-          </w:p>
-          <w:p>
-            <w:pPr>
-              <w:pStyle w:val="NoSpacing"/>
-              <w:rPr>
-                <w:rFonts w:ascii="Times New Roman" w:hAnsi="Times New Roman" w:cs="Times New Roman"/>
-                <w:sz w:val="20"/>
-                <w:szCs w:val="20"/>
-              </w:rPr>
-            </w:pPr>
-            <w:r>
-              <w:rPr>
-                <w:rFonts w:ascii="Times New Roman" w:hAnsi="Times New Roman" w:cs="Times New Roman"/>
-                <w:sz w:val="20"/>
-                <w:szCs w:val="20"/>
-              </w:rPr>
-              <w:t xml:space="preserve">from </w:t>
-            </w:r>
-            <w:proofErr w:type="spellStart"/>
-            <w:r>
-              <w:rPr>
-                <w:rFonts w:ascii="Times New Roman" w:hAnsi="Times New Roman" w:cs="Times New Roman"/>
-                <w:sz w:val="20"/>
-                <w:szCs w:val="20"/>
-              </w:rPr>
-              <w:t>students.json</w:t>
-            </w:r>
-            <w:proofErr w:type="spellEnd"/>
-            <w:r>
-              <w:rPr>
-                <w:rFonts w:ascii="Times New Roman" w:hAnsi="Times New Roman" w:cs="Times New Roman"/>
-                <w:sz w:val="20"/>
-                <w:szCs w:val="20"/>
-              </w:rPr>
-              <w:t xml:space="preserve"> file and make the App functionality accessible via</w:t>
-            </w:r>
-          </w:p>
-          <w:p>
-            <w:pPr>
-              <w:pStyle w:val="NoSpacing"/>
               <w:rPr>
                 <w:b w:val="0"/>
                 <w:bCs w:val="0"/>
@@ -935,14 +1597,7 @@
                 <w:sz w:val="24"/>
                 <w:szCs w:val="24"/>
               </w:rPr>
-            </w:pPr>
-            <w:r>
-              <w:rPr>
-                <w:rFonts w:ascii="Times New Roman" w:hAnsi="Times New Roman" w:cs="Times New Roman"/>
-                <w:sz w:val="20"/>
-                <w:szCs w:val="20"/>
-              </w:rPr>
-              <w:t>Web API</w:t>
+              <w:t>Copying and/or plagiarism or not being able to explain or answer questions about the implementation</w:t>
             </w:r>
           </w:p>
         </w:tc>
@@ -953,7 +1608,6 @@
           <w:p>
             <w:pPr>
               <w:pStyle w:val="NoSpacing"/>
-              <w:jc w:val="center"/>
               <w:cnfStyle w:val="000000100000" w:firstRow="0" w:lastRow="0" w:firstColumn="0" w:lastColumn="0" w:oddVBand="0" w:evenVBand="0" w:oddHBand="1" w:evenHBand="0" w:firstRowFirstColumn="0" w:firstRowLastColumn="0" w:lastRowFirstColumn="0" w:lastRowLastColumn="0"/>
               <w:rPr>
                 <w:color w:val="auto"/>
@@ -967,722 +1621,7 @@
                 <w:sz w:val="24"/>
                 <w:szCs w:val="24"/>
               </w:rPr>
-              <w:t>70</w:t>
-            </w:r>
-          </w:p>
-        </w:tc>
-        <w:tc>
-          <w:tcPr>
-            <w:tcW w:w="1620" w:type="dxa"/>
-          </w:tcPr>
-          <w:p>
-            <w:pPr>
-              <w:spacing w:line="259" w:lineRule="auto"/>
-              <w:ind w:left="2"/>
-              <w:cnfStyle w:val="000000100000" w:firstRow="0" w:lastRow="0" w:firstColumn="0" w:lastColumn="0" w:oddVBand="0" w:evenVBand="0" w:oddHBand="1" w:evenHBand="0" w:firstRowFirstColumn="0" w:firstRowLastColumn="0" w:lastRowFirstColumn="0" w:lastRowLastColumn="0"/>
-              <w:rPr>
-                <w:sz w:val="24"/>
-                <w:szCs w:val="24"/>
-              </w:rPr>
-            </w:pPr>
-          </w:p>
-        </w:tc>
-        <w:tc>
-          <w:tcPr>
-            <w:tcW w:w="2756" w:type="dxa"/>
-          </w:tcPr>
-          <w:p>
-            <w:pPr>
-              <w:spacing w:line="259" w:lineRule="auto"/>
-              <w:ind w:left="2"/>
-              <w:cnfStyle w:val="000000100000" w:firstRow="0" w:lastRow="0" w:firstColumn="0" w:lastColumn="0" w:oddVBand="0" w:evenVBand="0" w:oddHBand="1" w:evenHBand="0" w:firstRowFirstColumn="0" w:firstRowLastColumn="0" w:lastRowFirstColumn="0" w:lastRowLastColumn="0"/>
-              <w:rPr>
-                <w:color w:val="auto"/>
-                <w:sz w:val="24"/>
-                <w:szCs w:val="24"/>
-              </w:rPr>
-            </w:pPr>
-            <w:r>
-              <w:rPr>
-                <w:color w:val="auto"/>
-                <w:sz w:val="24"/>
-                <w:szCs w:val="24"/>
-              </w:rPr>
-              <w:t xml:space="preserve"> </w:t>
-            </w:r>
-          </w:p>
-        </w:tc>
-        <w:tc>
-          <w:tcPr>
-            <w:tcW w:w="1046" w:type="dxa"/>
-          </w:tcPr>
-          <w:p>
-            <w:pPr>
-              <w:spacing w:line="259" w:lineRule="auto"/>
-              <w:ind w:left="2"/>
-              <w:jc w:val="center"/>
-              <w:cnfStyle w:val="000000100000" w:firstRow="0" w:lastRow="0" w:firstColumn="0" w:lastColumn="0" w:oddVBand="0" w:evenVBand="0" w:oddHBand="1" w:evenHBand="0" w:firstRowFirstColumn="0" w:firstRowLastColumn="0" w:lastRowFirstColumn="0" w:lastRowLastColumn="0"/>
-              <w:rPr>
-                <w:color w:val="auto"/>
-                <w:sz w:val="24"/>
-                <w:szCs w:val="24"/>
-              </w:rPr>
-            </w:pPr>
-          </w:p>
-        </w:tc>
-      </w:tr>
-      <w:tr>
-        <w:trPr>
-          <w:trHeight w:val="368"/>
-        </w:trPr>
-        <w:tc>
-          <w:tcPr>
-            <w:cnfStyle w:val="001000000000" w:firstRow="0" w:lastRow="0" w:firstColumn="1" w:lastColumn="0" w:oddVBand="0" w:evenVBand="0" w:oddHBand="0" w:evenHBand="0" w:firstRowFirstColumn="0" w:firstRowLastColumn="0" w:lastRowFirstColumn="0" w:lastRowLastColumn="0"/>
-            <w:tcW w:w="4585" w:type="dxa"/>
-          </w:tcPr>
-          <w:p>
-            <w:pPr>
-              <w:pStyle w:val="ListParagraph"/>
-              <w:widowControl w:val="0"/>
-              <w:numPr>
-                <w:ilvl w:val="0"/>
-                <w:numId w:val="14"/>
-              </w:numPr>
-              <w:autoSpaceDE w:val="0"/>
-              <w:autoSpaceDN w:val="0"/>
-              <w:adjustRightInd w:val="0"/>
-              <w:rPr>
-                <w:rFonts w:ascii="Times New Roman" w:hAnsi="Times New Roman" w:cs="Times New Roman"/>
-                <w:sz w:val="20"/>
-                <w:szCs w:val="20"/>
-              </w:rPr>
-            </w:pPr>
-            <w:r>
-              <w:rPr>
-                <w:rFonts w:ascii="Times New Roman" w:hAnsi="Times New Roman" w:cs="Times New Roman"/>
-                <w:sz w:val="20"/>
-                <w:szCs w:val="20"/>
-              </w:rPr>
-              <w:t xml:space="preserve">Get </w:t>
-            </w:r>
-            <w:r>
-              <w:rPr>
-                <w:rFonts w:ascii="Times New Roman" w:hAnsi="Times New Roman" w:cs="Times New Roman"/>
-                <w:sz w:val="20"/>
-                <w:szCs w:val="20"/>
-              </w:rPr>
-              <w:t xml:space="preserve">=&gt; </w:t>
-            </w:r>
-            <w:r>
-              <w:rPr>
-                <w:rFonts w:ascii="Times New Roman" w:hAnsi="Times New Roman" w:cs="Times New Roman"/>
-                <w:sz w:val="20"/>
-                <w:szCs w:val="20"/>
-              </w:rPr>
-              <w:t xml:space="preserve">/api/students/ </w:t>
-            </w:r>
-            <w:r>
-              <w:rPr>
-                <w:rFonts w:ascii="Times New Roman" w:hAnsi="Times New Roman" w:cs="Times New Roman"/>
-                <w:sz w:val="20"/>
-                <w:szCs w:val="20"/>
-              </w:rPr>
-              <w:t>=&gt;</w:t>
-            </w:r>
-            <w:r>
-              <w:rPr>
-                <w:rFonts w:ascii="Times New Roman" w:hAnsi="Times New Roman" w:cs="Times New Roman"/>
-                <w:sz w:val="20"/>
-                <w:szCs w:val="20"/>
-              </w:rPr>
-              <w:t>Returns all students</w:t>
-            </w:r>
-          </w:p>
-          <w:p>
-            <w:pPr>
-              <w:pStyle w:val="ListParagraph"/>
-              <w:widowControl w:val="0"/>
-              <w:numPr>
-                <w:ilvl w:val="0"/>
-                <w:numId w:val="14"/>
-              </w:numPr>
-              <w:autoSpaceDE w:val="0"/>
-              <w:autoSpaceDN w:val="0"/>
-              <w:adjustRightInd w:val="0"/>
-              <w:rPr>
-                <w:rFonts w:ascii="Times New Roman" w:hAnsi="Times New Roman" w:cs="Times New Roman"/>
-                <w:sz w:val="20"/>
-                <w:szCs w:val="20"/>
-              </w:rPr>
-            </w:pPr>
-            <w:r>
-              <w:rPr>
-                <w:rFonts w:ascii="Times New Roman" w:hAnsi="Times New Roman" w:cs="Times New Roman"/>
-                <w:sz w:val="20"/>
-                <w:szCs w:val="20"/>
-              </w:rPr>
-              <w:t xml:space="preserve">Get </w:t>
-            </w:r>
-            <w:r>
-              <w:rPr>
-                <w:rFonts w:ascii="Times New Roman" w:hAnsi="Times New Roman" w:cs="Times New Roman"/>
-                <w:sz w:val="20"/>
-                <w:szCs w:val="20"/>
-              </w:rPr>
-              <w:t xml:space="preserve">=&gt; </w:t>
-            </w:r>
-            <w:r>
-              <w:rPr>
-                <w:rFonts w:ascii="Times New Roman" w:hAnsi="Times New Roman" w:cs="Times New Roman"/>
-                <w:sz w:val="20"/>
-                <w:szCs w:val="20"/>
-              </w:rPr>
-              <w:t>/api/students/</w:t>
-            </w:r>
-            <w:proofErr w:type="spellStart"/>
-            <w:r>
-              <w:rPr>
-                <w:rFonts w:ascii="Times New Roman" w:hAnsi="Times New Roman" w:cs="Times New Roman"/>
-                <w:sz w:val="20"/>
-                <w:szCs w:val="20"/>
-              </w:rPr>
-              <w:t>avgGPA</w:t>
-            </w:r>
-            <w:proofErr w:type="spellEnd"/>
-            <w:r>
-              <w:rPr>
-                <w:rFonts w:ascii="Times New Roman" w:hAnsi="Times New Roman" w:cs="Times New Roman"/>
-                <w:sz w:val="20"/>
-                <w:szCs w:val="20"/>
-              </w:rPr>
-              <w:t xml:space="preserve"> Returns the average </w:t>
-            </w:r>
-            <w:r>
-              <w:rPr>
-                <w:rFonts w:ascii="Times New Roman" w:hAnsi="Times New Roman" w:cs="Times New Roman"/>
-                <w:sz w:val="20"/>
-                <w:szCs w:val="20"/>
-              </w:rPr>
-              <w:t xml:space="preserve">=&gt; </w:t>
-            </w:r>
-            <w:r>
-              <w:rPr>
-                <w:rFonts w:ascii="Times New Roman" w:hAnsi="Times New Roman" w:cs="Times New Roman"/>
-                <w:sz w:val="20"/>
-                <w:szCs w:val="20"/>
-              </w:rPr>
-              <w:t>GPA for all students</w:t>
-            </w:r>
-          </w:p>
-          <w:p>
-            <w:pPr>
-              <w:pStyle w:val="ListParagraph"/>
-              <w:widowControl w:val="0"/>
-              <w:numPr>
-                <w:ilvl w:val="0"/>
-                <w:numId w:val="14"/>
-              </w:numPr>
-              <w:autoSpaceDE w:val="0"/>
-              <w:autoSpaceDN w:val="0"/>
-              <w:adjustRightInd w:val="0"/>
-              <w:rPr>
-                <w:rFonts w:ascii="Times New Roman" w:hAnsi="Times New Roman" w:cs="Times New Roman"/>
-                <w:sz w:val="20"/>
-                <w:szCs w:val="20"/>
-              </w:rPr>
-            </w:pPr>
-            <w:r>
-              <w:rPr>
-                <w:rFonts w:ascii="Times New Roman" w:hAnsi="Times New Roman" w:cs="Times New Roman"/>
-                <w:sz w:val="20"/>
-                <w:szCs w:val="20"/>
-              </w:rPr>
-              <w:t xml:space="preserve">Get </w:t>
-            </w:r>
-            <w:r>
-              <w:rPr>
-                <w:rFonts w:ascii="Times New Roman" w:hAnsi="Times New Roman" w:cs="Times New Roman"/>
-                <w:sz w:val="20"/>
-                <w:szCs w:val="20"/>
-              </w:rPr>
-              <w:t xml:space="preserve">=&gt; </w:t>
-            </w:r>
-            <w:r>
-              <w:rPr>
-                <w:rFonts w:ascii="Times New Roman" w:hAnsi="Times New Roman" w:cs="Times New Roman"/>
-                <w:sz w:val="20"/>
-                <w:szCs w:val="20"/>
-              </w:rPr>
-              <w:t>/api/students/top2students Returns the top 2 students with highest</w:t>
-            </w:r>
-            <w:r>
-              <w:rPr>
-                <w:rFonts w:ascii="Times New Roman" w:hAnsi="Times New Roman" w:cs="Times New Roman"/>
-                <w:sz w:val="20"/>
-                <w:szCs w:val="20"/>
-              </w:rPr>
-              <w:t xml:space="preserve"> </w:t>
-            </w:r>
-            <w:r>
-              <w:rPr>
-                <w:rFonts w:ascii="Times New Roman" w:hAnsi="Times New Roman" w:cs="Times New Roman"/>
-                <w:sz w:val="20"/>
-                <w:szCs w:val="20"/>
-              </w:rPr>
-              <w:t xml:space="preserve">GPA. </w:t>
-            </w:r>
-          </w:p>
-          <w:p>
-            <w:pPr>
-              <w:pStyle w:val="ListParagraph"/>
-              <w:widowControl w:val="0"/>
-              <w:numPr>
-                <w:ilvl w:val="0"/>
-                <w:numId w:val="14"/>
-              </w:numPr>
-              <w:autoSpaceDE w:val="0"/>
-              <w:autoSpaceDN w:val="0"/>
-              <w:adjustRightInd w:val="0"/>
-              <w:rPr>
-                <w:rFonts w:ascii="Times New Roman" w:hAnsi="Times New Roman" w:cs="Times New Roman"/>
-                <w:sz w:val="20"/>
-                <w:szCs w:val="20"/>
-              </w:rPr>
-            </w:pPr>
-            <w:r>
-              <w:rPr>
-                <w:rFonts w:ascii="Times New Roman" w:hAnsi="Times New Roman" w:cs="Times New Roman"/>
-                <w:sz w:val="20"/>
-                <w:szCs w:val="20"/>
-              </w:rPr>
-              <w:t xml:space="preserve">Get </w:t>
-            </w:r>
-            <w:r>
-              <w:rPr>
-                <w:rFonts w:ascii="Times New Roman" w:hAnsi="Times New Roman" w:cs="Times New Roman"/>
-                <w:sz w:val="20"/>
-                <w:szCs w:val="20"/>
-              </w:rPr>
-              <w:t>=&gt;</w:t>
-            </w:r>
-            <w:r>
-              <w:rPr>
-                <w:rFonts w:ascii="Times New Roman" w:hAnsi="Times New Roman" w:cs="Times New Roman"/>
-                <w:sz w:val="20"/>
-                <w:szCs w:val="20"/>
-              </w:rPr>
-              <w:t>/api/students/:id Returns a student by student Id</w:t>
-            </w:r>
-          </w:p>
-          <w:p>
-            <w:pPr>
-              <w:pStyle w:val="ListParagraph"/>
-              <w:widowControl w:val="0"/>
-              <w:numPr>
-                <w:ilvl w:val="0"/>
-                <w:numId w:val="14"/>
-              </w:numPr>
-              <w:autoSpaceDE w:val="0"/>
-              <w:autoSpaceDN w:val="0"/>
-              <w:adjustRightInd w:val="0"/>
-              <w:rPr>
-                <w:rFonts w:ascii="Times New Roman" w:hAnsi="Times New Roman" w:cs="Times New Roman"/>
-                <w:sz w:val="20"/>
-                <w:szCs w:val="20"/>
-              </w:rPr>
-            </w:pPr>
-            <w:r>
-              <w:rPr>
-                <w:rFonts w:ascii="Times New Roman" w:hAnsi="Times New Roman" w:cs="Times New Roman"/>
-                <w:sz w:val="20"/>
-                <w:szCs w:val="20"/>
-              </w:rPr>
-              <w:t xml:space="preserve">Post </w:t>
-            </w:r>
-            <w:r>
-              <w:rPr>
-                <w:rFonts w:ascii="Times New Roman" w:hAnsi="Times New Roman" w:cs="Times New Roman"/>
-                <w:sz w:val="20"/>
-                <w:szCs w:val="20"/>
-              </w:rPr>
-              <w:t xml:space="preserve">=&gt; </w:t>
-            </w:r>
-            <w:r>
-              <w:rPr>
-                <w:rFonts w:ascii="Times New Roman" w:hAnsi="Times New Roman" w:cs="Times New Roman"/>
-                <w:sz w:val="20"/>
-                <w:szCs w:val="20"/>
-              </w:rPr>
-              <w:t>/api/students</w:t>
-            </w:r>
-            <w:proofErr w:type="gramStart"/>
-            <w:r>
-              <w:rPr>
-                <w:rFonts w:ascii="Times New Roman" w:hAnsi="Times New Roman" w:cs="Times New Roman"/>
-                <w:sz w:val="20"/>
-                <w:szCs w:val="20"/>
-              </w:rPr>
-              <w:t>/:</w:t>
-            </w:r>
-            <w:proofErr w:type="spellStart"/>
-            <w:r>
-              <w:rPr>
-                <w:rFonts w:ascii="Times New Roman" w:hAnsi="Times New Roman" w:cs="Times New Roman"/>
-                <w:sz w:val="20"/>
-                <w:szCs w:val="20"/>
-              </w:rPr>
-              <w:t>studentId</w:t>
-            </w:r>
-            <w:proofErr w:type="spellEnd"/>
-            <w:proofErr w:type="gramEnd"/>
-            <w:r>
-              <w:rPr>
-                <w:rFonts w:ascii="Times New Roman" w:hAnsi="Times New Roman" w:cs="Times New Roman"/>
-                <w:sz w:val="20"/>
-                <w:szCs w:val="20"/>
-              </w:rPr>
-              <w:t>/courses Adds a course to the student’s courses</w:t>
-            </w:r>
-          </w:p>
-          <w:p>
-            <w:pPr>
-              <w:pStyle w:val="ListParagraph"/>
-              <w:widowControl w:val="0"/>
-              <w:numPr>
-                <w:ilvl w:val="0"/>
-                <w:numId w:val="14"/>
-              </w:numPr>
-              <w:autoSpaceDE w:val="0"/>
-              <w:autoSpaceDN w:val="0"/>
-              <w:adjustRightInd w:val="0"/>
-              <w:rPr>
-                <w:rFonts w:ascii="Times New Roman" w:hAnsi="Times New Roman" w:cs="Times New Roman"/>
-                <w:sz w:val="20"/>
-                <w:szCs w:val="20"/>
-              </w:rPr>
-            </w:pPr>
-            <w:r>
-              <w:rPr>
-                <w:rFonts w:ascii="Times New Roman" w:hAnsi="Times New Roman" w:cs="Times New Roman"/>
-                <w:sz w:val="20"/>
-                <w:szCs w:val="20"/>
-              </w:rPr>
-              <w:t>Put=&gt;</w:t>
-            </w:r>
-            <w:r>
-              <w:rPr>
-                <w:rFonts w:ascii="Times New Roman" w:hAnsi="Times New Roman" w:cs="Times New Roman"/>
-                <w:sz w:val="20"/>
-                <w:szCs w:val="20"/>
-              </w:rPr>
-              <w:t>/api/students</w:t>
-            </w:r>
-            <w:proofErr w:type="gramStart"/>
-            <w:r>
-              <w:rPr>
-                <w:rFonts w:ascii="Times New Roman" w:hAnsi="Times New Roman" w:cs="Times New Roman"/>
-                <w:sz w:val="20"/>
-                <w:szCs w:val="20"/>
-              </w:rPr>
-              <w:t>/:</w:t>
-            </w:r>
-            <w:proofErr w:type="spellStart"/>
-            <w:r>
-              <w:rPr>
-                <w:rFonts w:ascii="Times New Roman" w:hAnsi="Times New Roman" w:cs="Times New Roman"/>
-                <w:sz w:val="20"/>
-                <w:szCs w:val="20"/>
-              </w:rPr>
-              <w:t>studentId</w:t>
-            </w:r>
-            <w:proofErr w:type="spellEnd"/>
-            <w:proofErr w:type="gramEnd"/>
-            <w:r>
-              <w:rPr>
-                <w:rFonts w:ascii="Times New Roman" w:hAnsi="Times New Roman" w:cs="Times New Roman"/>
-                <w:sz w:val="20"/>
-                <w:szCs w:val="20"/>
-              </w:rPr>
-              <w:t>/courses/:</w:t>
-            </w:r>
-            <w:proofErr w:type="spellStart"/>
-            <w:r>
-              <w:rPr>
-                <w:rFonts w:ascii="Times New Roman" w:hAnsi="Times New Roman" w:cs="Times New Roman"/>
-                <w:sz w:val="20"/>
-                <w:szCs w:val="20"/>
-              </w:rPr>
-              <w:t>courseCode</w:t>
-            </w:r>
-            <w:proofErr w:type="spellEnd"/>
-            <w:r>
-              <w:rPr>
-                <w:rFonts w:ascii="Times New Roman" w:hAnsi="Times New Roman" w:cs="Times New Roman"/>
-                <w:sz w:val="20"/>
-                <w:szCs w:val="20"/>
-              </w:rPr>
-              <w:t xml:space="preserve"> </w:t>
-            </w:r>
-            <w:r>
-              <w:rPr>
-                <w:rFonts w:ascii="Times New Roman" w:hAnsi="Times New Roman" w:cs="Times New Roman"/>
-                <w:sz w:val="20"/>
-                <w:szCs w:val="20"/>
-              </w:rPr>
-              <w:t xml:space="preserve">=&gt; </w:t>
-            </w:r>
-            <w:r>
-              <w:rPr>
-                <w:rFonts w:ascii="Times New Roman" w:hAnsi="Times New Roman" w:cs="Times New Roman"/>
-                <w:sz w:val="20"/>
-                <w:szCs w:val="20"/>
-              </w:rPr>
-              <w:t>Updates a student course</w:t>
-            </w:r>
-          </w:p>
-          <w:p>
-            <w:pPr>
-              <w:pStyle w:val="NoSpacing"/>
-              <w:numPr>
-                <w:ilvl w:val="0"/>
-                <w:numId w:val="14"/>
-              </w:numPr>
-              <w:ind w:right="-107"/>
-              <w:rPr>
-                <w:b w:val="0"/>
-                <w:bCs w:val="0"/>
-                <w:sz w:val="24"/>
-                <w:szCs w:val="24"/>
-              </w:rPr>
-            </w:pPr>
-            <w:r>
-              <w:rPr>
-                <w:rFonts w:ascii="Times New Roman" w:hAnsi="Times New Roman" w:cs="Times New Roman"/>
-                <w:sz w:val="20"/>
-                <w:szCs w:val="20"/>
-              </w:rPr>
-              <w:t>Delete=&gt;</w:t>
-            </w:r>
-            <w:r>
-              <w:rPr>
-                <w:rFonts w:ascii="Times New Roman" w:hAnsi="Times New Roman" w:cs="Times New Roman"/>
-                <w:sz w:val="20"/>
-                <w:szCs w:val="20"/>
-              </w:rPr>
-              <w:t>/api/students</w:t>
-            </w:r>
-            <w:proofErr w:type="gramStart"/>
-            <w:r>
-              <w:rPr>
-                <w:rFonts w:ascii="Times New Roman" w:hAnsi="Times New Roman" w:cs="Times New Roman"/>
-                <w:sz w:val="20"/>
-                <w:szCs w:val="20"/>
-              </w:rPr>
-              <w:t>/:</w:t>
-            </w:r>
-            <w:proofErr w:type="spellStart"/>
-            <w:r>
-              <w:rPr>
-                <w:rFonts w:ascii="Times New Roman" w:hAnsi="Times New Roman" w:cs="Times New Roman"/>
-                <w:sz w:val="20"/>
-                <w:szCs w:val="20"/>
-              </w:rPr>
-              <w:t>studentId</w:t>
-            </w:r>
-            <w:proofErr w:type="spellEnd"/>
-            <w:proofErr w:type="gramEnd"/>
-            <w:r>
-              <w:rPr>
-                <w:rFonts w:ascii="Times New Roman" w:hAnsi="Times New Roman" w:cs="Times New Roman"/>
-                <w:sz w:val="20"/>
-                <w:szCs w:val="20"/>
-              </w:rPr>
-              <w:t>/courses/:</w:t>
-            </w:r>
-            <w:proofErr w:type="spellStart"/>
-            <w:r>
-              <w:rPr>
-                <w:rFonts w:ascii="Times New Roman" w:hAnsi="Times New Roman" w:cs="Times New Roman"/>
-                <w:sz w:val="20"/>
-                <w:szCs w:val="20"/>
-              </w:rPr>
-              <w:t>courseCode</w:t>
-            </w:r>
-            <w:proofErr w:type="spellEnd"/>
-            <w:r>
-              <w:rPr>
-                <w:rFonts w:ascii="Times New Roman" w:hAnsi="Times New Roman" w:cs="Times New Roman"/>
-                <w:sz w:val="20"/>
-                <w:szCs w:val="20"/>
-              </w:rPr>
-              <w:t xml:space="preserve"> =&gt;</w:t>
-            </w:r>
-            <w:r>
-              <w:rPr>
-                <w:rFonts w:ascii="Times New Roman" w:hAnsi="Times New Roman" w:cs="Times New Roman"/>
-                <w:sz w:val="20"/>
-                <w:szCs w:val="20"/>
-              </w:rPr>
-              <w:t xml:space="preserve"> Deletes a student course</w:t>
-            </w:r>
-          </w:p>
-        </w:tc>
-        <w:tc>
-          <w:tcPr>
-            <w:tcW w:w="720" w:type="dxa"/>
-          </w:tcPr>
-          <w:p>
-            <w:pPr>
-              <w:pStyle w:val="NoSpacing"/>
-              <w:jc w:val="center"/>
-              <w:cnfStyle w:val="000000000000" w:firstRow="0" w:lastRow="0" w:firstColumn="0" w:lastColumn="0" w:oddVBand="0" w:evenVBand="0" w:oddHBand="0" w:evenHBand="0" w:firstRowFirstColumn="0" w:firstRowLastColumn="0" w:lastRowFirstColumn="0" w:lastRowLastColumn="0"/>
-              <w:rPr>
-                <w:color w:val="auto"/>
-                <w:sz w:val="24"/>
-                <w:szCs w:val="24"/>
-              </w:rPr>
-            </w:pPr>
-            <w:r>
-              <w:rPr>
-                <w:color w:val="auto"/>
-                <w:sz w:val="24"/>
-                <w:szCs w:val="24"/>
-              </w:rPr>
-              <w:t xml:space="preserve"> </w:t>
-            </w:r>
-          </w:p>
-        </w:tc>
-        <w:tc>
-          <w:tcPr>
-            <w:tcW w:w="1620" w:type="dxa"/>
-          </w:tcPr>
-          <w:p>
-            <w:pPr>
-              <w:spacing w:line="259" w:lineRule="auto"/>
-              <w:ind w:left="2"/>
-              <w:cnfStyle w:val="000000000000" w:firstRow="0" w:lastRow="0" w:firstColumn="0" w:lastColumn="0" w:oddVBand="0" w:evenVBand="0" w:oddHBand="0" w:evenHBand="0" w:firstRowFirstColumn="0" w:firstRowLastColumn="0" w:lastRowFirstColumn="0" w:lastRowLastColumn="0"/>
-              <w:rPr>
-                <w:sz w:val="24"/>
-                <w:szCs w:val="24"/>
-              </w:rPr>
-            </w:pPr>
-          </w:p>
-        </w:tc>
-        <w:tc>
-          <w:tcPr>
-            <w:tcW w:w="2756" w:type="dxa"/>
-          </w:tcPr>
-          <w:p>
-            <w:pPr>
-              <w:spacing w:line="259" w:lineRule="auto"/>
-              <w:ind w:left="2"/>
-              <w:cnfStyle w:val="000000000000" w:firstRow="0" w:lastRow="0" w:firstColumn="0" w:lastColumn="0" w:oddVBand="0" w:evenVBand="0" w:oddHBand="0" w:evenHBand="0" w:firstRowFirstColumn="0" w:firstRowLastColumn="0" w:lastRowFirstColumn="0" w:lastRowLastColumn="0"/>
-              <w:rPr>
-                <w:sz w:val="24"/>
-                <w:szCs w:val="24"/>
-              </w:rPr>
-            </w:pPr>
-          </w:p>
-        </w:tc>
-        <w:tc>
-          <w:tcPr>
-            <w:tcW w:w="1046" w:type="dxa"/>
-          </w:tcPr>
-          <w:p>
-            <w:pPr>
-              <w:spacing w:line="259" w:lineRule="auto"/>
-              <w:ind w:left="2"/>
-              <w:jc w:val="center"/>
-              <w:cnfStyle w:val="000000000000" w:firstRow="0" w:lastRow="0" w:firstColumn="0" w:lastColumn="0" w:oddVBand="0" w:evenVBand="0" w:oddHBand="0" w:evenHBand="0" w:firstRowFirstColumn="0" w:firstRowLastColumn="0" w:lastRowFirstColumn="0" w:lastRowLastColumn="0"/>
-              <w:rPr>
-                <w:sz w:val="24"/>
-                <w:szCs w:val="24"/>
-              </w:rPr>
-            </w:pPr>
-          </w:p>
-        </w:tc>
-      </w:tr>
-      <w:tr>
-        <w:trPr>
-          <w:cnfStyle w:val="000000100000" w:firstRow="0" w:lastRow="0" w:firstColumn="0" w:lastColumn="0" w:oddVBand="0" w:evenVBand="0" w:oddHBand="1" w:evenHBand="0" w:firstRowFirstColumn="0" w:firstRowLastColumn="0" w:lastRowFirstColumn="0" w:lastRowLastColumn="0"/>
-          <w:trHeight w:val="296"/>
-        </w:trPr>
-        <w:tc>
-          <w:tcPr>
-            <w:cnfStyle w:val="001000000000" w:firstRow="0" w:lastRow="0" w:firstColumn="1" w:lastColumn="0" w:oddVBand="0" w:evenVBand="0" w:oddHBand="0" w:evenHBand="0" w:firstRowFirstColumn="0" w:firstRowLastColumn="0" w:lastRowFirstColumn="0" w:lastRowLastColumn="0"/>
-            <w:tcW w:w="4585" w:type="dxa"/>
-          </w:tcPr>
-          <w:p>
-            <w:pPr>
-              <w:pStyle w:val="NoSpacing"/>
-              <w:rPr>
-                <w:color w:val="auto"/>
-                <w:sz w:val="24"/>
-                <w:szCs w:val="24"/>
-              </w:rPr>
-            </w:pPr>
-            <w:r>
-              <w:rPr>
-                <w:color w:val="auto"/>
-                <w:sz w:val="24"/>
-                <w:szCs w:val="24"/>
-              </w:rPr>
-              <w:t>Total</w:t>
-            </w:r>
-          </w:p>
-        </w:tc>
-        <w:tc>
-          <w:tcPr>
-            <w:tcW w:w="720" w:type="dxa"/>
-          </w:tcPr>
-          <w:p>
-            <w:pPr>
-              <w:pStyle w:val="NoSpacing"/>
-              <w:jc w:val="center"/>
-              <w:cnfStyle w:val="000000100000" w:firstRow="0" w:lastRow="0" w:firstColumn="0" w:lastColumn="0" w:oddVBand="0" w:evenVBand="0" w:oddHBand="1" w:evenHBand="0" w:firstRowFirstColumn="0" w:firstRowLastColumn="0" w:lastRowFirstColumn="0" w:lastRowLastColumn="0"/>
-              <w:rPr>
-                <w:color w:val="auto"/>
-                <w:sz w:val="24"/>
-                <w:szCs w:val="24"/>
-              </w:rPr>
-            </w:pPr>
-            <w:r>
-              <w:rPr>
-                <w:sz w:val="24"/>
-                <w:szCs w:val="24"/>
-              </w:rPr>
-              <w:fldChar w:fldCharType="begin"/>
-            </w:r>
-            <w:r>
-              <w:rPr>
-                <w:color w:val="auto"/>
-                <w:sz w:val="24"/>
-                <w:szCs w:val="24"/>
-              </w:rPr>
-              <w:instrText xml:space="preserve"> =SUM(ABOVE) </w:instrText>
-            </w:r>
-            <w:r>
-              <w:rPr>
-                <w:sz w:val="24"/>
-                <w:szCs w:val="24"/>
-              </w:rPr>
-              <w:fldChar w:fldCharType="separate"/>
-            </w:r>
-            <w:r>
-              <w:rPr>
-                <w:noProof/>
-                <w:color w:val="auto"/>
-                <w:sz w:val="24"/>
-                <w:szCs w:val="24"/>
-              </w:rPr>
-              <w:t>100</w:t>
-            </w:r>
-            <w:r>
-              <w:rPr>
-                <w:sz w:val="24"/>
-                <w:szCs w:val="24"/>
-              </w:rPr>
-              <w:fldChar w:fldCharType="end"/>
+              <w:t>-100</w:t>
             </w:r>
           </w:p>
         </w:tc>
@@ -1738,112 +1677,6 @@
           </w:p>
         </w:tc>
       </w:tr>
-      <w:tr>
-        <w:trPr>
-          <w:trHeight w:val="530"/>
-        </w:trPr>
-        <w:tc>
-          <w:tcPr>
-            <w:cnfStyle w:val="001000000000" w:firstRow="0" w:lastRow="0" w:firstColumn="1" w:lastColumn="0" w:oddVBand="0" w:evenVBand="0" w:oddHBand="0" w:evenHBand="0" w:firstRowFirstColumn="0" w:firstRowLastColumn="0" w:lastRowFirstColumn="0" w:lastRowLastColumn="0"/>
-            <w:tcW w:w="4585" w:type="dxa"/>
-          </w:tcPr>
-          <w:p>
-            <w:pPr>
-              <w:pStyle w:val="NoSpacing"/>
-              <w:rPr>
-                <w:color w:val="auto"/>
-                <w:sz w:val="24"/>
-                <w:szCs w:val="24"/>
-              </w:rPr>
-            </w:pPr>
-            <w:r>
-              <w:rPr>
-                <w:b w:val="0"/>
-                <w:bCs w:val="0"/>
-                <w:color w:val="auto"/>
-                <w:sz w:val="24"/>
-                <w:szCs w:val="24"/>
-              </w:rPr>
-              <w:t>Copying and/or plagiarism or not being able to explain or answer questions about the implementation</w:t>
-            </w:r>
-          </w:p>
-        </w:tc>
-        <w:tc>
-          <w:tcPr>
-            <w:tcW w:w="720" w:type="dxa"/>
-          </w:tcPr>
-          <w:p>
-            <w:pPr>
-              <w:pStyle w:val="NoSpacing"/>
-              <w:cnfStyle w:val="000000000000" w:firstRow="0" w:lastRow="0" w:firstColumn="0" w:lastColumn="0" w:oddVBand="0" w:evenVBand="0" w:oddHBand="0" w:evenHBand="0" w:firstRowFirstColumn="0" w:firstRowLastColumn="0" w:lastRowFirstColumn="0" w:lastRowLastColumn="0"/>
-              <w:rPr>
-                <w:color w:val="auto"/>
-                <w:sz w:val="24"/>
-                <w:szCs w:val="24"/>
-              </w:rPr>
-            </w:pPr>
-            <w:r>
-              <w:rPr>
-                <w:color w:val="auto"/>
-                <w:sz w:val="24"/>
-                <w:szCs w:val="24"/>
-              </w:rPr>
-              <w:t>-100</w:t>
-            </w:r>
-          </w:p>
-        </w:tc>
-        <w:tc>
-          <w:tcPr>
-            <w:tcW w:w="1620" w:type="dxa"/>
-          </w:tcPr>
-          <w:p>
-            <w:pPr>
-              <w:spacing w:line="259" w:lineRule="auto"/>
-              <w:ind w:left="2"/>
-              <w:cnfStyle w:val="000000000000" w:firstRow="0" w:lastRow="0" w:firstColumn="0" w:lastColumn="0" w:oddVBand="0" w:evenVBand="0" w:oddHBand="0" w:evenHBand="0" w:firstRowFirstColumn="0" w:firstRowLastColumn="0" w:lastRowFirstColumn="0" w:lastRowLastColumn="0"/>
-              <w:rPr>
-                <w:sz w:val="24"/>
-                <w:szCs w:val="24"/>
-              </w:rPr>
-            </w:pPr>
-          </w:p>
-        </w:tc>
-        <w:tc>
-          <w:tcPr>
-            <w:tcW w:w="2756" w:type="dxa"/>
-          </w:tcPr>
-          <w:p>
-            <w:pPr>
-              <w:spacing w:line="259" w:lineRule="auto"/>
-              <w:ind w:left="2"/>
-              <w:cnfStyle w:val="000000000000" w:firstRow="0" w:lastRow="0" w:firstColumn="0" w:lastColumn="0" w:oddVBand="0" w:evenVBand="0" w:oddHBand="0" w:evenHBand="0" w:firstRowFirstColumn="0" w:firstRowLastColumn="0" w:lastRowFirstColumn="0" w:lastRowLastColumn="0"/>
-              <w:rPr>
-                <w:color w:val="auto"/>
-                <w:sz w:val="24"/>
-                <w:szCs w:val="24"/>
-              </w:rPr>
-            </w:pPr>
-          </w:p>
-        </w:tc>
-        <w:tc>
-          <w:tcPr>
-            <w:tcW w:w="1046" w:type="dxa"/>
-          </w:tcPr>
-          <w:p>
-            <w:pPr>
-              <w:spacing w:line="259" w:lineRule="auto"/>
-              <w:ind w:left="2"/>
-              <w:jc w:val="center"/>
-              <w:cnfStyle w:val="000000000000" w:firstRow="0" w:lastRow="0" w:firstColumn="0" w:lastColumn="0" w:oddVBand="0" w:evenVBand="0" w:oddHBand="0" w:evenHBand="0" w:firstRowFirstColumn="0" w:firstRowLastColumn="0" w:lastRowFirstColumn="0" w:lastRowLastColumn="0"/>
-              <w:rPr>
-                <w:color w:val="auto"/>
-                <w:sz w:val="24"/>
-                <w:szCs w:val="24"/>
-              </w:rPr>
-            </w:pPr>
-          </w:p>
-        </w:tc>
-      </w:tr>
     </w:tbl>
     <w:p>
       <w:pPr>
@@ -2011,15 +1844,7 @@
           <w:sz w:val="20"/>
           <w:szCs w:val="20"/>
         </w:rPr>
-        <w:t xml:space="preserve">uality includes meaningful naming of identifiers, no redundant code, simple and efficient design, clean code </w:t>
-      </w:r>
-      <w:r>
-        <w:rPr>
-          <w:sz w:val="20"/>
-          <w:szCs w:val="20"/>
-        </w:rPr>
-        <w:lastRenderedPageBreak/>
-        <w:t xml:space="preserve">without unnecessary files/code, use of comments where necessary, proper white space and indentation. </w:t>
+        <w:t xml:space="preserve">uality includes meaningful naming of identifiers, no redundant code, simple and efficient design, clean code without unnecessary files/code, use of comments where necessary, proper white space and indentation. </w:t>
       </w:r>
       <w:r>
         <w:rPr>
@@ -2949,6 +2774,119 @@
     </w:lvl>
   </w:abstractNum>
   <w:abstractNum w:abstractNumId="7" w15:restartNumberingAfterBreak="0">
+    <w:nsid w:val="2B53512A"/>
+    <w:multiLevelType w:val="hybridMultilevel"/>
+    <w:tmpl w:val="F8AA5BF0"/>
+    <w:lvl w:ilvl="0" w:tplc="0409000F">
+      <w:start w:val="1"/>
+      <w:numFmt w:val="decimal"/>
+      <w:lvlText w:val="%1."/>
+      <w:lvlJc w:val="left"/>
+      <w:pPr>
+        <w:ind w:left="720" w:hanging="360"/>
+      </w:pPr>
+      <w:rPr>
+        <w:rFonts w:hint="default"/>
+      </w:rPr>
+    </w:lvl>
+    <w:lvl w:ilvl="1" w:tplc="04090003" w:tentative="1">
+      <w:start w:val="1"/>
+      <w:numFmt w:val="bullet"/>
+      <w:lvlText w:val="o"/>
+      <w:lvlJc w:val="left"/>
+      <w:pPr>
+        <w:ind w:left="1440" w:hanging="360"/>
+      </w:pPr>
+      <w:rPr>
+        <w:rFonts w:ascii="Courier New" w:hAnsi="Courier New" w:cs="Courier New" w:hint="default"/>
+      </w:rPr>
+    </w:lvl>
+    <w:lvl w:ilvl="2" w:tplc="04090005" w:tentative="1">
+      <w:start w:val="1"/>
+      <w:numFmt w:val="bullet"/>
+      <w:lvlText w:val=""/>
+      <w:lvlJc w:val="left"/>
+      <w:pPr>
+        <w:ind w:left="2160" w:hanging="360"/>
+      </w:pPr>
+      <w:rPr>
+        <w:rFonts w:ascii="Wingdings" w:hAnsi="Wingdings" w:hint="default"/>
+      </w:rPr>
+    </w:lvl>
+    <w:lvl w:ilvl="3" w:tplc="04090001" w:tentative="1">
+      <w:start w:val="1"/>
+      <w:numFmt w:val="bullet"/>
+      <w:lvlText w:val=""/>
+      <w:lvlJc w:val="left"/>
+      <w:pPr>
+        <w:ind w:left="2880" w:hanging="360"/>
+      </w:pPr>
+      <w:rPr>
+        <w:rFonts w:ascii="Symbol" w:hAnsi="Symbol" w:hint="default"/>
+      </w:rPr>
+    </w:lvl>
+    <w:lvl w:ilvl="4" w:tplc="04090003" w:tentative="1">
+      <w:start w:val="1"/>
+      <w:numFmt w:val="bullet"/>
+      <w:lvlText w:val="o"/>
+      <w:lvlJc w:val="left"/>
+      <w:pPr>
+        <w:ind w:left="3600" w:hanging="360"/>
+      </w:pPr>
+      <w:rPr>
+        <w:rFonts w:ascii="Courier New" w:hAnsi="Courier New" w:cs="Courier New" w:hint="default"/>
+      </w:rPr>
+    </w:lvl>
+    <w:lvl w:ilvl="5" w:tplc="04090005" w:tentative="1">
+      <w:start w:val="1"/>
+      <w:numFmt w:val="bullet"/>
+      <w:lvlText w:val=""/>
+      <w:lvlJc w:val="left"/>
+      <w:pPr>
+        <w:ind w:left="4320" w:hanging="360"/>
+      </w:pPr>
+      <w:rPr>
+        <w:rFonts w:ascii="Wingdings" w:hAnsi="Wingdings" w:hint="default"/>
+      </w:rPr>
+    </w:lvl>
+    <w:lvl w:ilvl="6" w:tplc="04090001" w:tentative="1">
+      <w:start w:val="1"/>
+      <w:numFmt w:val="bullet"/>
+      <w:lvlText w:val=""/>
+      <w:lvlJc w:val="left"/>
+      <w:pPr>
+        <w:ind w:left="5040" w:hanging="360"/>
+      </w:pPr>
+      <w:rPr>
+        <w:rFonts w:ascii="Symbol" w:hAnsi="Symbol" w:hint="default"/>
+      </w:rPr>
+    </w:lvl>
+    <w:lvl w:ilvl="7" w:tplc="04090003" w:tentative="1">
+      <w:start w:val="1"/>
+      <w:numFmt w:val="bullet"/>
+      <w:lvlText w:val="o"/>
+      <w:lvlJc w:val="left"/>
+      <w:pPr>
+        <w:ind w:left="5760" w:hanging="360"/>
+      </w:pPr>
+      <w:rPr>
+        <w:rFonts w:ascii="Courier New" w:hAnsi="Courier New" w:cs="Courier New" w:hint="default"/>
+      </w:rPr>
+    </w:lvl>
+    <w:lvl w:ilvl="8" w:tplc="04090005" w:tentative="1">
+      <w:start w:val="1"/>
+      <w:numFmt w:val="bullet"/>
+      <w:lvlText w:val=""/>
+      <w:lvlJc w:val="left"/>
+      <w:pPr>
+        <w:ind w:left="6480" w:hanging="360"/>
+      </w:pPr>
+      <w:rPr>
+        <w:rFonts w:ascii="Wingdings" w:hAnsi="Wingdings" w:hint="default"/>
+      </w:rPr>
+    </w:lvl>
+  </w:abstractNum>
+  <w:abstractNum w:abstractNumId="8" w15:restartNumberingAfterBreak="0">
     <w:nsid w:val="38501693"/>
     <w:multiLevelType w:val="hybridMultilevel"/>
     <w:tmpl w:val="84C27140"/>
@@ -3063,7 +3001,7 @@
       </w:rPr>
     </w:lvl>
   </w:abstractNum>
-  <w:abstractNum w:abstractNumId="8" w15:restartNumberingAfterBreak="0">
+  <w:abstractNum w:abstractNumId="9" w15:restartNumberingAfterBreak="0">
     <w:nsid w:val="41535219"/>
     <w:multiLevelType w:val="hybridMultilevel"/>
     <w:tmpl w:val="8D8E2A18"/>
@@ -3149,7 +3087,7 @@
       </w:pPr>
     </w:lvl>
   </w:abstractNum>
-  <w:abstractNum w:abstractNumId="9" w15:restartNumberingAfterBreak="0">
+  <w:abstractNum w:abstractNumId="10" w15:restartNumberingAfterBreak="0">
     <w:nsid w:val="44C33C13"/>
     <w:multiLevelType w:val="hybridMultilevel"/>
     <w:tmpl w:val="3816059E"/>
@@ -3235,7 +3173,7 @@
       </w:pPr>
     </w:lvl>
   </w:abstractNum>
-  <w:abstractNum w:abstractNumId="10" w15:restartNumberingAfterBreak="0">
+  <w:abstractNum w:abstractNumId="11" w15:restartNumberingAfterBreak="0">
     <w:nsid w:val="5BFB7614"/>
     <w:multiLevelType w:val="multilevel"/>
     <w:tmpl w:val="0409001F"/>
@@ -3321,7 +3259,7 @@
       </w:pPr>
     </w:lvl>
   </w:abstractNum>
-  <w:abstractNum w:abstractNumId="11" w15:restartNumberingAfterBreak="0">
+  <w:abstractNum w:abstractNumId="12" w15:restartNumberingAfterBreak="0">
     <w:nsid w:val="75B320D7"/>
     <w:multiLevelType w:val="hybridMultilevel"/>
     <w:tmpl w:val="3E3E5798"/>
@@ -3434,7 +3372,7 @@
       </w:rPr>
     </w:lvl>
   </w:abstractNum>
-  <w:abstractNum w:abstractNumId="12" w15:restartNumberingAfterBreak="0">
+  <w:abstractNum w:abstractNumId="13" w15:restartNumberingAfterBreak="0">
     <w:nsid w:val="76963723"/>
     <w:multiLevelType w:val="hybridMultilevel"/>
     <w:tmpl w:val="F00A64A0"/>
@@ -3520,7 +3458,7 @@
       </w:pPr>
     </w:lvl>
   </w:abstractNum>
-  <w:abstractNum w:abstractNumId="13" w15:restartNumberingAfterBreak="0">
+  <w:abstractNum w:abstractNumId="14" w15:restartNumberingAfterBreak="0">
     <w:nsid w:val="7B7B6C3F"/>
     <w:multiLevelType w:val="hybridMultilevel"/>
     <w:tmpl w:val="F8AA5BF0"/>
@@ -3634,19 +3572,19 @@
     </w:lvl>
   </w:abstractNum>
   <w:num w:numId="1">
-    <w:abstractNumId w:val="12"/>
+    <w:abstractNumId w:val="13"/>
   </w:num>
   <w:num w:numId="2">
     <w:abstractNumId w:val="0"/>
   </w:num>
   <w:num w:numId="3">
-    <w:abstractNumId w:val="11"/>
+    <w:abstractNumId w:val="12"/>
   </w:num>
   <w:num w:numId="4">
     <w:abstractNumId w:val="1"/>
   </w:num>
   <w:num w:numId="5">
-    <w:abstractNumId w:val="10"/>
+    <w:abstractNumId w:val="11"/>
   </w:num>
   <w:num w:numId="6">
     <w:abstractNumId w:val="2"/>
@@ -3655,13 +3593,13 @@
     <w:abstractNumId w:val="3"/>
   </w:num>
   <w:num w:numId="8">
-    <w:abstractNumId w:val="7"/>
+    <w:abstractNumId w:val="8"/>
   </w:num>
   <w:num w:numId="9">
     <w:abstractNumId w:val="5"/>
   </w:num>
   <w:num w:numId="10">
-    <w:abstractNumId w:val="8"/>
+    <w:abstractNumId w:val="9"/>
   </w:num>
   <w:num w:numId="11">
     <w:abstractNumId w:val="4"/>
@@ -3670,10 +3608,13 @@
     <w:abstractNumId w:val="6"/>
   </w:num>
   <w:num w:numId="13">
-    <w:abstractNumId w:val="13"/>
+    <w:abstractNumId w:val="14"/>
   </w:num>
   <w:num w:numId="14">
-    <w:abstractNumId w:val="9"/>
+    <w:abstractNumId w:val="10"/>
+  </w:num>
+  <w:num w:numId="15">
+    <w:abstractNumId w:val="7"/>
   </w:num>
 </w:numbering>
 </file>
@@ -3695,7 +3636,7 @@
       </w:pPr>
     </w:pPrDefault>
   </w:docDefaults>
-  <w:latentStyles w:defLockedState="0" w:defUIPriority="99" w:defSemiHidden="0" w:defUnhideWhenUsed="0" w:defQFormat="0" w:count="375">
+  <w:latentStyles w:defLockedState="0" w:defUIPriority="99" w:defSemiHidden="0" w:defUnhideWhenUsed="0" w:defQFormat="0" w:count="376">
     <w:lsdException w:name="Normal" w:uiPriority="0" w:qFormat="1"/>
     <w:lsdException w:name="heading 1" w:uiPriority="9" w:qFormat="1"/>
     <w:lsdException w:name="heading 2" w:semiHidden="1" w:uiPriority="9" w:unhideWhenUsed="1" w:qFormat="1"/>
@@ -3801,7 +3742,6 @@
     <w:lsdException w:name="HTML Sample" w:semiHidden="1" w:unhideWhenUsed="1"/>
     <w:lsdException w:name="HTML Typewriter" w:semiHidden="1" w:unhideWhenUsed="1"/>
     <w:lsdException w:name="HTML Variable" w:semiHidden="1" w:unhideWhenUsed="1"/>
-    <w:lsdException w:name="Normal Table" w:semiHidden="1" w:unhideWhenUsed="1"/>
     <w:lsdException w:name="annotation subject" w:semiHidden="1" w:unhideWhenUsed="1"/>
     <w:lsdException w:name="No List" w:semiHidden="1" w:unhideWhenUsed="1"/>
     <w:lsdException w:name="Outline List 1" w:semiHidden="1" w:unhideWhenUsed="1"/>
@@ -3848,10 +3788,8 @@
     <w:lsdException w:name="Table Subtle 2" w:semiHidden="1" w:unhideWhenUsed="1"/>
     <w:lsdException w:name="Table Web 1" w:semiHidden="1" w:unhideWhenUsed="1"/>
     <w:lsdException w:name="Table Web 2" w:semiHidden="1" w:unhideWhenUsed="1"/>
-    <w:lsdException w:name="Table Web 3" w:semiHidden="1" w:unhideWhenUsed="1"/>
     <w:lsdException w:name="Balloon Text" w:semiHidden="1" w:unhideWhenUsed="1"/>
     <w:lsdException w:name="Table Grid" w:uiPriority="39"/>
-    <w:lsdException w:name="Table Theme" w:semiHidden="1" w:unhideWhenUsed="1"/>
     <w:lsdException w:name="Placeholder Text" w:semiHidden="1"/>
     <w:lsdException w:name="No Spacing" w:uiPriority="1" w:qFormat="1"/>
     <w:lsdException w:name="Light Shading" w:uiPriority="60"/>
@@ -4068,6 +4006,7 @@
     <w:lsdException w:name="List Table 6 Colorful Accent 6" w:uiPriority="51"/>
     <w:lsdException w:name="List Table 7 Colorful Accent 6" w:uiPriority="52"/>
     <w:lsdException w:name="Mention" w:semiHidden="1" w:unhideWhenUsed="1"/>
+    <w:lsdException w:name="Smart Link" w:semiHidden="1" w:unhideWhenUsed="1"/>
   </w:latentStyles>
   <w:style w:type="paragraph" w:default="1" w:styleId="Normal">
     <w:name w:val="Normal"/>
@@ -4145,7 +4084,6 @@
   <w:style w:type="character" w:default="1" w:styleId="DefaultParagraphFont">
     <w:name w:val="Default Paragraph Font"/>
     <w:uiPriority w:val="1"/>
-    <w:semiHidden/>
     <w:unhideWhenUsed/>
   </w:style>
   <w:style w:type="table" w:default="1" w:styleId="TableNormal">
@@ -4558,6 +4496,22 @@
     <w:link w:val="Footer"/>
     <w:uiPriority w:val="99"/>
     <w:rsid w:val="007D42BF"/>
+  </w:style>
+  <w:style w:type="paragraph" w:customStyle="1" w:styleId="Default">
+    <w:name w:val="Default"/>
+    <w:rsid w:val="000D6E9C"/>
+    <w:pPr>
+      <w:autoSpaceDE w:val="0"/>
+      <w:autoSpaceDN w:val="0"/>
+      <w:adjustRightInd w:val="0"/>
+      <w:spacing w:after="0" w:line="240" w:lineRule="auto"/>
+    </w:pPr>
+    <w:rPr>
+      <w:rFonts w:ascii="Calibri" w:hAnsi="Calibri" w:cs="Calibri"/>
+      <w:color w:val="000000"/>
+      <w:sz w:val="24"/>
+      <w:szCs w:val="24"/>
+    </w:rPr>
   </w:style>
 </w:styles>
 </file>
@@ -4852,7 +4806,7 @@
 </file>
 
 <file path=customXml/itemProps1.xml><?xml version="1.0" encoding="utf-8"?>
-<ds:datastoreItem xmlns:ds="http://schemas.openxmlformats.org/officeDocument/2006/customXml" ds:itemID="{7ADB7CD8-D6CF-4766-87C3-7A468E935905}">
+<ds:datastoreItem xmlns:ds="http://schemas.openxmlformats.org/officeDocument/2006/customXml" ds:itemID="{E42D65BF-F6D9-D94B-923F-31B680F6FC5A}">
   <ds:schemaRefs>
     <ds:schemaRef ds:uri="http://schemas.openxmlformats.org/officeDocument/2006/bibliography"/>
   </ds:schemaRefs>

</xml_diff>